<commit_message>
update the tomcat improve
</commit_message>
<xml_diff>
--- a/Tomcat_optimize/tomcat_optimization.docx
+++ b/Tomcat_optimize/tomcat_optimization.docx
@@ -1,6 +1,6 @@
 
 <file path=word/document.xml><?xml version="1.0" encoding="utf-8"?>
-<w:document xmlns:wpc="http://schemas.microsoft.com/office/word/2010/wordprocessingCanvas" xmlns:mc="http://schemas.openxmlformats.org/markup-compatibility/2006" xmlns:o="urn:schemas-microsoft-com:office:office" xmlns:r="http://schemas.openxmlformats.org/officeDocument/2006/relationships" xmlns:m="http://schemas.openxmlformats.org/officeDocument/2006/math" xmlns:v="urn:schemas-microsoft-com:vml" xmlns:wp14="http://schemas.microsoft.com/office/word/2010/wordprocessingDrawing" xmlns:wp="http://schemas.openxmlformats.org/drawingml/2006/wordprocessingDrawing" xmlns:w10="urn:schemas-microsoft-com:office:word" xmlns:w="http://schemas.openxmlformats.org/wordprocessingml/2006/main" xmlns:w14="http://schemas.microsoft.com/office/word/2010/wordml" xmlns:wpg="http://schemas.microsoft.com/office/word/2010/wordprocessingGroup" xmlns:wpi="http://schemas.microsoft.com/office/word/2010/wordprocessingInk" xmlns:wne="http://schemas.microsoft.com/office/word/2006/wordml" xmlns:wps="http://schemas.microsoft.com/office/word/2010/wordprocessingShape" mc:Ignorable="w14 wp14">
+<w:document xmlns:wpc="http://schemas.microsoft.com/office/word/2010/wordprocessingCanvas" xmlns:mo="http://schemas.microsoft.com/office/mac/office/2008/main" xmlns:mc="http://schemas.openxmlformats.org/markup-compatibility/2006" xmlns:mv="urn:schemas-microsoft-com:mac:vml" xmlns:o="urn:schemas-microsoft-com:office:office" xmlns:r="http://schemas.openxmlformats.org/officeDocument/2006/relationships" xmlns:m="http://schemas.openxmlformats.org/officeDocument/2006/math" xmlns:v="urn:schemas-microsoft-com:vml" xmlns:wp14="http://schemas.microsoft.com/office/word/2010/wordprocessingDrawing" xmlns:wp="http://schemas.openxmlformats.org/drawingml/2006/wordprocessingDrawing" xmlns:w10="urn:schemas-microsoft-com:office:word" xmlns:w="http://schemas.openxmlformats.org/wordprocessingml/2006/main" xmlns:w14="http://schemas.microsoft.com/office/word/2010/wordml" xmlns:w15="http://schemas.microsoft.com/office/word/2012/wordml" xmlns:wpg="http://schemas.microsoft.com/office/word/2010/wordprocessingGroup" xmlns:wpi="http://schemas.microsoft.com/office/word/2010/wordprocessingInk" xmlns:wne="http://schemas.microsoft.com/office/word/2006/wordml" xmlns:wps="http://schemas.microsoft.com/office/word/2010/wordprocessingShape" mc:Ignorable="w14 w15 wp14">
   <w:body>
     <w:p>
       <w:pPr>
@@ -77,55 +77,19 @@
         <w:rPr>
           <w:color w:val="000000" w:themeColor="text1"/>
         </w:rPr>
-        <w:t>Change ’&lt;Server port="8005" shutdown="SHUTDOWN"&gt;’ to ‘&lt;Server port="8005" shutdown="</w:t>
-      </w:r>
-      <w:proofErr w:type="spellStart"/>
-      <w:r>
-        <w:rPr>
-          <w:color w:val="000000" w:themeColor="text1"/>
-        </w:rPr>
-        <w:t>telenavPassword</w:t>
-      </w:r>
-      <w:proofErr w:type="spellEnd"/>
-      <w:r>
-        <w:rPr>
-          <w:color w:val="000000" w:themeColor="text1"/>
-        </w:rPr>
-        <w:t xml:space="preserve"> "&gt;’ in </w:t>
-      </w:r>
-      <w:proofErr w:type="spellStart"/>
-      <w:r>
-        <w:rPr>
-          <w:color w:val="000000" w:themeColor="text1"/>
-        </w:rPr>
-        <w:t>conf</w:t>
-      </w:r>
-      <w:proofErr w:type="spellEnd"/>
-      <w:r>
-        <w:rPr>
-          <w:color w:val="000000" w:themeColor="text1"/>
-        </w:rPr>
-        <w:t>/</w:t>
-      </w:r>
-      <w:r>
-        <w:rPr>
-          <w:color w:val="000000" w:themeColor="text1"/>
-        </w:rPr>
-        <w:t>server.xml, if anyone telnet the tomcat server for 8005 port, it must input the “</w:t>
-      </w:r>
-      <w:proofErr w:type="spellStart"/>
-      <w:r>
-        <w:rPr>
-          <w:color w:val="000000" w:themeColor="text1"/>
-        </w:rPr>
-        <w:t>telenavPassword</w:t>
-      </w:r>
-      <w:proofErr w:type="spellEnd"/>
-      <w:r>
-        <w:rPr>
-          <w:color w:val="000000" w:themeColor="text1"/>
-        </w:rPr>
-        <w:t>” to shut down the tomcat server</w:t>
+        <w:t xml:space="preserve">Change ’&lt;Server port="8005" shutdown="SHUTDOWN"&gt;’ to ‘&lt;Server port="8005" shutdown="telenavPassword "&gt;’ in </w:t>
+      </w:r>
+      <w:r>
+        <w:rPr>
+          <w:color w:val="000000" w:themeColor="text1"/>
+        </w:rPr>
+        <w:t>conf/</w:t>
+      </w:r>
+      <w:r>
+        <w:rPr>
+          <w:color w:val="000000" w:themeColor="text1"/>
+        </w:rPr>
+        <w:t>server.xml, if anyone telnet the tomcat server for 8005 port, it must input the “telenavPassword” to shut down the tomcat server</w:t>
       </w:r>
       <w:r>
         <w:rPr>
@@ -205,77 +169,11 @@
           <w:color w:val="000000" w:themeColor="text1"/>
         </w:rPr>
       </w:pPr>
-      <w:proofErr w:type="spellStart"/>
-      <w:proofErr w:type="gramStart"/>
-      <w:r>
-        <w:rPr>
-          <w:color w:val="000000" w:themeColor="text1"/>
-        </w:rPr>
-        <w:t>inser</w:t>
-      </w:r>
-      <w:proofErr w:type="spellEnd"/>
-      <w:proofErr w:type="gramEnd"/>
-      <w:r>
-        <w:rPr>
-          <w:color w:val="000000" w:themeColor="text1"/>
-        </w:rPr>
-        <w:t xml:space="preserve"> rules: </w:t>
-      </w:r>
-      <w:proofErr w:type="spellStart"/>
-      <w:r>
-        <w:rPr>
-          <w:color w:val="000000" w:themeColor="text1"/>
-        </w:rPr>
-        <w:t>iptables</w:t>
-      </w:r>
-      <w:proofErr w:type="spellEnd"/>
-      <w:r>
-        <w:rPr>
-          <w:color w:val="000000" w:themeColor="text1"/>
-        </w:rPr>
-        <w:t xml:space="preserve"> -A INPUT -p </w:t>
-      </w:r>
-      <w:proofErr w:type="spellStart"/>
-      <w:r>
-        <w:rPr>
-          <w:color w:val="000000" w:themeColor="text1"/>
-        </w:rPr>
-        <w:t>tcp</w:t>
-      </w:r>
-      <w:proofErr w:type="spellEnd"/>
-      <w:r>
-        <w:rPr>
-          <w:color w:val="000000" w:themeColor="text1"/>
-        </w:rPr>
-        <w:t xml:space="preserve"> -m </w:t>
-      </w:r>
-      <w:proofErr w:type="spellStart"/>
-      <w:r>
-        <w:rPr>
-          <w:color w:val="000000" w:themeColor="text1"/>
-        </w:rPr>
-        <w:t>tcp</w:t>
-      </w:r>
-      <w:proofErr w:type="spellEnd"/>
-      <w:r>
-        <w:rPr>
-          <w:color w:val="000000" w:themeColor="text1"/>
-        </w:rPr>
-        <w:t xml:space="preserve"> --</w:t>
-      </w:r>
-      <w:proofErr w:type="spellStart"/>
-      <w:r>
-        <w:rPr>
-          <w:color w:val="000000" w:themeColor="text1"/>
-        </w:rPr>
-        <w:t>dport</w:t>
-      </w:r>
-      <w:proofErr w:type="spellEnd"/>
-      <w:r>
-        <w:rPr>
-          <w:color w:val="000000" w:themeColor="text1"/>
-        </w:rPr>
-        <w:t xml:space="preserve"> 8005 -j DROP                 </w:t>
+      <w:r>
+        <w:rPr>
+          <w:color w:val="000000" w:themeColor="text1"/>
+        </w:rPr>
+        <w:t xml:space="preserve">inser rules: iptables -A INPUT -p tcp -m tcp --dport 8005 -j DROP                 </w:t>
       </w:r>
       <w:r>
         <w:rPr>
@@ -288,21 +186,7 @@
           <w:color w:val="000000" w:themeColor="text1"/>
         </w:rPr>
         <w:tab/>
-        <w:t xml:space="preserve">         save rules: service </w:t>
-      </w:r>
-      <w:proofErr w:type="spellStart"/>
-      <w:r>
-        <w:rPr>
-          <w:color w:val="000000" w:themeColor="text1"/>
-        </w:rPr>
-        <w:t>iptables</w:t>
-      </w:r>
-      <w:proofErr w:type="spellEnd"/>
-      <w:r>
-        <w:rPr>
-          <w:color w:val="000000" w:themeColor="text1"/>
-        </w:rPr>
-        <w:t xml:space="preserve"> save</w:t>
+        <w:t xml:space="preserve">         save rules: service iptables save</w:t>
       </w:r>
       <w:r>
         <w:rPr>
@@ -351,21 +235,7 @@
           <w:color w:val="000000" w:themeColor="text1"/>
         </w:rPr>
         <w:tab/>
-        <w:t xml:space="preserve"> reload rules: service </w:t>
-      </w:r>
-      <w:proofErr w:type="spellStart"/>
-      <w:r>
-        <w:rPr>
-          <w:color w:val="000000" w:themeColor="text1"/>
-        </w:rPr>
-        <w:t>iptables</w:t>
-      </w:r>
-      <w:proofErr w:type="spellEnd"/>
-      <w:r>
-        <w:rPr>
-          <w:color w:val="000000" w:themeColor="text1"/>
-        </w:rPr>
-        <w:t xml:space="preserve"> save</w:t>
+        <w:t xml:space="preserve"> reload rules: service iptables save</w:t>
       </w:r>
     </w:p>
     <w:p>
@@ -391,21 +261,7 @@
         <w:rPr>
           <w:color w:val="000000" w:themeColor="text1"/>
         </w:rPr>
-        <w:t xml:space="preserve">Clear the </w:t>
-      </w:r>
-      <w:proofErr w:type="spellStart"/>
-      <w:r>
-        <w:rPr>
-          <w:color w:val="000000" w:themeColor="text1"/>
-        </w:rPr>
-        <w:t>conf</w:t>
-      </w:r>
-      <w:proofErr w:type="spellEnd"/>
-      <w:r>
-        <w:rPr>
-          <w:color w:val="000000" w:themeColor="text1"/>
-        </w:rPr>
-        <w:t>/tomcat-user.xml.</w:t>
+        <w:t>Clear the conf/tomcat-user.xml.</w:t>
       </w:r>
       <w:r>
         <w:rPr>
@@ -455,33 +311,17 @@
           <w:color w:val="000000" w:themeColor="text1"/>
         </w:rPr>
       </w:pPr>
-      <w:proofErr w:type="gramStart"/>
-      <w:r>
-        <w:rPr>
-          <w:color w:val="000000" w:themeColor="text1"/>
-        </w:rPr>
-        <w:t>remove</w:t>
-      </w:r>
-      <w:proofErr w:type="gramEnd"/>
-      <w:r>
-        <w:rPr>
-          <w:color w:val="000000" w:themeColor="text1"/>
-        </w:rPr>
-        <w:t xml:space="preserve"> the </w:t>
-      </w:r>
-      <w:proofErr w:type="spellStart"/>
-      <w:r>
-        <w:rPr>
-          <w:color w:val="000000" w:themeColor="text1"/>
-        </w:rPr>
-        <w:t>webapp</w:t>
-      </w:r>
-      <w:proofErr w:type="spellEnd"/>
-      <w:r>
-        <w:rPr>
-          <w:color w:val="000000" w:themeColor="text1"/>
-        </w:rPr>
-        <w:t>/</w:t>
+      <w:r>
+        <w:rPr>
+          <w:color w:val="000000" w:themeColor="text1"/>
+        </w:rPr>
+        <w:t xml:space="preserve">remove the </w:t>
+      </w:r>
+      <w:r>
+        <w:rPr>
+          <w:color w:val="000000" w:themeColor="text1"/>
+        </w:rPr>
+        <w:t>webapp/</w:t>
       </w:r>
       <w:r>
         <w:rPr>
@@ -519,21 +359,7 @@
         <w:rPr>
           <w:color w:val="000000" w:themeColor="text1"/>
         </w:rPr>
-        <w:t>Add the customer error page, modified /</w:t>
-      </w:r>
-      <w:proofErr w:type="spellStart"/>
-      <w:r>
-        <w:rPr>
-          <w:color w:val="000000" w:themeColor="text1"/>
-        </w:rPr>
-        <w:t>conf.web</w:t>
-      </w:r>
-      <w:proofErr w:type="spellEnd"/>
-      <w:r>
-        <w:rPr>
-          <w:color w:val="000000" w:themeColor="text1"/>
-        </w:rPr>
-        <w:t xml:space="preserve"> as  below:</w:t>
+        <w:t>Add the customer error page, modified /conf.web as  below:</w:t>
       </w:r>
     </w:p>
     <w:p>
@@ -580,29 +406,8 @@
       <w:pPr>
         <w:ind w:firstLine="720"/>
       </w:pPr>
-      <w:proofErr w:type="gramStart"/>
-      <w:r>
-        <w:t>cd</w:t>
-      </w:r>
-      <w:proofErr w:type="gramEnd"/>
-      <w:r>
-        <w:t xml:space="preserve"> /</w:t>
-      </w:r>
-      <w:proofErr w:type="spellStart"/>
-      <w:r>
-        <w:t>usr</w:t>
-      </w:r>
-      <w:proofErr w:type="spellEnd"/>
-      <w:r>
-        <w:t>/local/apache-tomcat-7.0.42/</w:t>
-      </w:r>
-      <w:proofErr w:type="spellStart"/>
-      <w:r>
-        <w:t>conf</w:t>
-      </w:r>
-      <w:proofErr w:type="spellEnd"/>
-      <w:r>
-        <w:t>/</w:t>
+      <w:r>
+        <w:t>cd /usr/local/apache-tomcat-7.0.42/conf/</w:t>
       </w:r>
       <w:r>
         <w:tab/>
@@ -617,7 +422,7 @@
         <mc:AlternateContent>
           <mc:Choice Requires="wps">
             <w:drawing>
-              <wp:anchor distT="0" distB="0" distL="114300" distR="114300" simplePos="0" relativeHeight="251659264" behindDoc="0" locked="0" layoutInCell="1" allowOverlap="1" wp14:anchorId="58E2BBC4" wp14:editId="0D4A3D7A">
+              <wp:anchor distT="0" distB="0" distL="114300" distR="114300" simplePos="0" relativeHeight="251659264" behindDoc="0" locked="0" layoutInCell="1" allowOverlap="1" wp14:anchorId="5C9E2789" wp14:editId="3A5F8C29">
                 <wp:simplePos x="0" y="0"/>
                 <wp:positionH relativeFrom="column">
                   <wp:posOffset>518160</wp:posOffset>
@@ -698,7 +503,7 @@
           <w:noProof/>
         </w:rPr>
         <w:drawing>
-          <wp:inline distT="0" distB="0" distL="0" distR="0" wp14:anchorId="2C2D0736" wp14:editId="3048313E">
+          <wp:inline distT="0" distB="0" distL="0" distR="0" wp14:anchorId="7E90CF1E" wp14:editId="1466A404">
             <wp:extent cx="4671685" cy="2761377"/>
             <wp:effectExtent l="0" t="0" r="0" b="1270"/>
             <wp:docPr id="1" name="Picture 1"/>
@@ -713,7 +518,7 @@
                     <pic:cNvPicPr/>
                   </pic:nvPicPr>
                   <pic:blipFill>
-                    <a:blip r:embed="rId7"/>
+                    <a:blip r:embed="rId6"/>
                     <a:stretch>
                       <a:fillRect/>
                     </a:stretch>
@@ -799,43 +604,7 @@
         <w:rPr>
           <w:color w:val="000000" w:themeColor="text1"/>
         </w:rPr>
-        <w:t>Chang the /lib/</w:t>
-      </w:r>
-      <w:proofErr w:type="spellStart"/>
-      <w:proofErr w:type="gramStart"/>
-      <w:r>
-        <w:rPr>
-          <w:color w:val="000000" w:themeColor="text1"/>
-        </w:rPr>
-        <w:t>catalina</w:t>
-      </w:r>
-      <w:proofErr w:type="spellEnd"/>
-      <w:r>
-        <w:rPr>
-          <w:color w:val="000000" w:themeColor="text1"/>
-        </w:rPr>
-        <w:t>/</w:t>
-      </w:r>
-      <w:proofErr w:type="gramEnd"/>
-      <w:r>
-        <w:rPr>
-          <w:color w:val="000000" w:themeColor="text1"/>
-        </w:rPr>
-        <w:t>valves/</w:t>
-      </w:r>
-      <w:proofErr w:type="spellStart"/>
-      <w:r>
-        <w:rPr>
-          <w:color w:val="000000" w:themeColor="text1"/>
-        </w:rPr>
-        <w:t>ErrorReportValves</w:t>
-      </w:r>
-      <w:proofErr w:type="spellEnd"/>
-      <w:r>
-        <w:rPr>
-          <w:color w:val="000000" w:themeColor="text1"/>
-        </w:rPr>
-        <w:t>.</w:t>
+        <w:t>Chang the /lib/catalina/valves/ErrorReportValves.</w:t>
       </w:r>
     </w:p>
     <w:p>
@@ -930,67 +699,7 @@
           <w:sz w:val="20"/>
           <w:szCs w:val="20"/>
         </w:rPr>
-        <w:t>[</w:t>
-      </w:r>
-      <w:proofErr w:type="spellStart"/>
-      <w:r>
-        <w:rPr>
-          <w:rFonts w:ascii="Courier New" w:eastAsia="Times New Roman" w:hAnsi="Courier New" w:cs="Courier New"/>
-          <w:color w:val="000000" w:themeColor="text1"/>
-          <w:sz w:val="20"/>
-          <w:szCs w:val="20"/>
-        </w:rPr>
-        <w:t>root@tomcat</w:t>
-      </w:r>
-      <w:proofErr w:type="spellEnd"/>
-      <w:r>
-        <w:rPr>
-          <w:rFonts w:ascii="Courier New" w:eastAsia="Times New Roman" w:hAnsi="Courier New" w:cs="Courier New"/>
-          <w:color w:val="000000" w:themeColor="text1"/>
-          <w:sz w:val="20"/>
-          <w:szCs w:val="20"/>
-        </w:rPr>
-        <w:t xml:space="preserve"> ~]# </w:t>
-      </w:r>
-      <w:proofErr w:type="gramStart"/>
-      <w:r>
-        <w:rPr>
-          <w:rFonts w:ascii="Courier New" w:eastAsia="Times New Roman" w:hAnsi="Courier New" w:cs="Courier New"/>
-          <w:color w:val="000000" w:themeColor="text1"/>
-          <w:sz w:val="20"/>
-          <w:szCs w:val="20"/>
-        </w:rPr>
-        <w:t>cd</w:t>
-      </w:r>
-      <w:proofErr w:type="gramEnd"/>
-      <w:r>
-        <w:rPr>
-          <w:rFonts w:ascii="Courier New" w:eastAsia="Times New Roman" w:hAnsi="Courier New" w:cs="Courier New"/>
-          <w:color w:val="000000" w:themeColor="text1"/>
-          <w:sz w:val="20"/>
-          <w:szCs w:val="20"/>
-        </w:rPr>
-        <w:t xml:space="preserve"> /</w:t>
-      </w:r>
-      <w:proofErr w:type="spellStart"/>
-      <w:r>
-        <w:rPr>
-          <w:rFonts w:ascii="Courier New" w:eastAsia="Times New Roman" w:hAnsi="Courier New" w:cs="Courier New"/>
-          <w:color w:val="000000" w:themeColor="text1"/>
-          <w:sz w:val="20"/>
-          <w:szCs w:val="20"/>
-        </w:rPr>
-        <w:t>usr</w:t>
-      </w:r>
-      <w:proofErr w:type="spellEnd"/>
-      <w:r>
-        <w:rPr>
-          <w:rFonts w:ascii="Courier New" w:eastAsia="Times New Roman" w:hAnsi="Courier New" w:cs="Courier New"/>
-          <w:color w:val="000000" w:themeColor="text1"/>
-          <w:sz w:val="20"/>
-          <w:szCs w:val="20"/>
-        </w:rPr>
-        <w:t>/local/tomcat/bin/</w:t>
+        <w:t>[root@tomcat ~]# cd /usr/local/tomcat/bin/</w:t>
       </w:r>
     </w:p>
     <w:p>
@@ -1028,47 +737,7 @@
           <w:sz w:val="20"/>
           <w:szCs w:val="20"/>
         </w:rPr>
-        <w:t>[</w:t>
-      </w:r>
-      <w:proofErr w:type="spellStart"/>
-      <w:r>
-        <w:rPr>
-          <w:rFonts w:ascii="Courier New" w:eastAsia="Times New Roman" w:hAnsi="Courier New" w:cs="Courier New"/>
-          <w:color w:val="000000" w:themeColor="text1"/>
-          <w:sz w:val="20"/>
-          <w:szCs w:val="20"/>
-        </w:rPr>
-        <w:t>root@tomcat</w:t>
-      </w:r>
-      <w:proofErr w:type="spellEnd"/>
-      <w:r>
-        <w:rPr>
-          <w:rFonts w:ascii="Courier New" w:eastAsia="Times New Roman" w:hAnsi="Courier New" w:cs="Courier New"/>
-          <w:color w:val="000000" w:themeColor="text1"/>
-          <w:sz w:val="20"/>
-          <w:szCs w:val="20"/>
-        </w:rPr>
-        <w:t xml:space="preserve"> bin]# tar </w:t>
-      </w:r>
-      <w:proofErr w:type="spellStart"/>
-      <w:r>
-        <w:rPr>
-          <w:rFonts w:ascii="Courier New" w:eastAsia="Times New Roman" w:hAnsi="Courier New" w:cs="Courier New"/>
-          <w:color w:val="000000" w:themeColor="text1"/>
-          <w:sz w:val="20"/>
-          <w:szCs w:val="20"/>
-        </w:rPr>
-        <w:t>xf</w:t>
-      </w:r>
-      <w:proofErr w:type="spellEnd"/>
-      <w:r>
-        <w:rPr>
-          <w:rFonts w:ascii="Courier New" w:eastAsia="Times New Roman" w:hAnsi="Courier New" w:cs="Courier New"/>
-          <w:color w:val="000000" w:themeColor="text1"/>
-          <w:sz w:val="20"/>
-          <w:szCs w:val="20"/>
-        </w:rPr>
-        <w:t xml:space="preserve"> commons-daemon-native.tar.gz</w:t>
+        <w:t>[root@tomcat bin]# tar xf commons-daemon-native.tar.gz</w:t>
       </w:r>
     </w:p>
     <w:p>
@@ -1106,59 +775,8 @@
           <w:sz w:val="20"/>
           <w:szCs w:val="20"/>
         </w:rPr>
-        <w:t>[</w:t>
-      </w:r>
-      <w:proofErr w:type="spellStart"/>
-      <w:r>
-        <w:rPr>
-          <w:rFonts w:ascii="Courier New" w:eastAsia="Times New Roman" w:hAnsi="Courier New" w:cs="Courier New"/>
-          <w:color w:val="000000" w:themeColor="text1"/>
-          <w:sz w:val="20"/>
-          <w:szCs w:val="20"/>
-        </w:rPr>
-        <w:t>root@tomcat</w:t>
-      </w:r>
-      <w:proofErr w:type="spellEnd"/>
-      <w:r>
-        <w:rPr>
-          <w:rFonts w:ascii="Courier New" w:eastAsia="Times New Roman" w:hAnsi="Courier New" w:cs="Courier New"/>
-          <w:color w:val="000000" w:themeColor="text1"/>
-          <w:sz w:val="20"/>
-          <w:szCs w:val="20"/>
-        </w:rPr>
-        <w:t xml:space="preserve"> bin]# </w:t>
-      </w:r>
-      <w:proofErr w:type="gramStart"/>
-      <w:r>
-        <w:rPr>
-          <w:rFonts w:ascii="Courier New" w:eastAsia="Times New Roman" w:hAnsi="Courier New" w:cs="Courier New"/>
-          <w:color w:val="000000" w:themeColor="text1"/>
-          <w:sz w:val="20"/>
-          <w:szCs w:val="20"/>
-        </w:rPr>
-        <w:t>cd</w:t>
-      </w:r>
-      <w:proofErr w:type="gramEnd"/>
-      <w:r>
-        <w:rPr>
-          <w:rFonts w:ascii="Courier New" w:eastAsia="Times New Roman" w:hAnsi="Courier New" w:cs="Courier New"/>
-          <w:color w:val="000000" w:themeColor="text1"/>
-          <w:sz w:val="20"/>
-          <w:szCs w:val="20"/>
-        </w:rPr>
-        <w:t xml:space="preserve"> commons-daemon-1.0.15-native-src/</w:t>
-      </w:r>
-      <w:proofErr w:type="spellStart"/>
-      <w:r>
-        <w:rPr>
-          <w:rFonts w:ascii="Courier New" w:eastAsia="Times New Roman" w:hAnsi="Courier New" w:cs="Courier New"/>
-          <w:color w:val="000000" w:themeColor="text1"/>
-          <w:sz w:val="20"/>
-          <w:szCs w:val="20"/>
-        </w:rPr>
-        <w:t>unix</w:t>
-      </w:r>
-      <w:proofErr w:type="spellEnd"/>
+        <w:t>[root@tomcat bin]# cd commons-daemon-1.0.15-native-src/unix</w:t>
+      </w:r>
     </w:p>
     <w:p>
       <w:pPr>
@@ -1195,89 +813,7 @@
           <w:sz w:val="20"/>
           <w:szCs w:val="20"/>
         </w:rPr>
-        <w:t>[</w:t>
-      </w:r>
-      <w:proofErr w:type="spellStart"/>
-      <w:r>
-        <w:rPr>
-          <w:rFonts w:ascii="Courier New" w:eastAsia="Times New Roman" w:hAnsi="Courier New" w:cs="Courier New"/>
-          <w:color w:val="000000" w:themeColor="text1"/>
-          <w:sz w:val="20"/>
-          <w:szCs w:val="20"/>
-        </w:rPr>
-        <w:t>root@tomcat</w:t>
-      </w:r>
-      <w:proofErr w:type="spellEnd"/>
-      <w:r>
-        <w:rPr>
-          <w:rFonts w:ascii="Courier New" w:eastAsia="Times New Roman" w:hAnsi="Courier New" w:cs="Courier New"/>
-          <w:color w:val="000000" w:themeColor="text1"/>
-          <w:sz w:val="20"/>
-          <w:szCs w:val="20"/>
-        </w:rPr>
-        <w:t xml:space="preserve"> </w:t>
-      </w:r>
-      <w:proofErr w:type="spellStart"/>
-      <w:proofErr w:type="gramStart"/>
-      <w:r>
-        <w:rPr>
-          <w:rFonts w:ascii="Courier New" w:eastAsia="Times New Roman" w:hAnsi="Courier New" w:cs="Courier New"/>
-          <w:color w:val="000000" w:themeColor="text1"/>
-          <w:sz w:val="20"/>
-          <w:szCs w:val="20"/>
-        </w:rPr>
-        <w:t>unix</w:t>
-      </w:r>
-      <w:proofErr w:type="spellEnd"/>
-      <w:proofErr w:type="gramEnd"/>
-      <w:r>
-        <w:rPr>
-          <w:rFonts w:ascii="Courier New" w:eastAsia="Times New Roman" w:hAnsi="Courier New" w:cs="Courier New"/>
-          <w:color w:val="000000" w:themeColor="text1"/>
-          <w:sz w:val="20"/>
-          <w:szCs w:val="20"/>
-        </w:rPr>
-        <w:t>]</w:t>
-      </w:r>
-      <w:proofErr w:type="gramStart"/>
-      <w:r>
-        <w:rPr>
-          <w:rFonts w:ascii="Courier New" w:eastAsia="Times New Roman" w:hAnsi="Courier New" w:cs="Courier New"/>
-          <w:color w:val="000000" w:themeColor="text1"/>
-          <w:sz w:val="20"/>
-          <w:szCs w:val="20"/>
-        </w:rPr>
-        <w:t># ./</w:t>
-      </w:r>
-      <w:proofErr w:type="gramEnd"/>
-      <w:r>
-        <w:rPr>
-          <w:rFonts w:ascii="Courier New" w:eastAsia="Times New Roman" w:hAnsi="Courier New" w:cs="Courier New"/>
-          <w:color w:val="000000" w:themeColor="text1"/>
-          <w:sz w:val="20"/>
-          <w:szCs w:val="20"/>
-        </w:rPr>
-        <w:t>configure –with-java=/</w:t>
-      </w:r>
-      <w:proofErr w:type="spellStart"/>
-      <w:r>
-        <w:rPr>
-          <w:rFonts w:ascii="Courier New" w:eastAsia="Times New Roman" w:hAnsi="Courier New" w:cs="Courier New"/>
-          <w:color w:val="000000" w:themeColor="text1"/>
-          <w:sz w:val="20"/>
-          <w:szCs w:val="20"/>
-        </w:rPr>
-        <w:t>usr</w:t>
-      </w:r>
-      <w:proofErr w:type="spellEnd"/>
-      <w:r>
-        <w:rPr>
-          <w:rFonts w:ascii="Courier New" w:eastAsia="Times New Roman" w:hAnsi="Courier New" w:cs="Courier New"/>
-          <w:color w:val="000000" w:themeColor="text1"/>
-          <w:sz w:val="20"/>
-          <w:szCs w:val="20"/>
-        </w:rPr>
-        <w:t>/java/jdk1.8.0_45/</w:t>
+        <w:t>[root@tomcat unix]# ./configure –with-java=/usr/java/jdk1.8.0_45/</w:t>
       </w:r>
     </w:p>
     <w:p>
@@ -1315,61 +851,8 @@
           <w:sz w:val="20"/>
           <w:szCs w:val="20"/>
         </w:rPr>
-        <w:t>[</w:t>
-      </w:r>
-      <w:proofErr w:type="spellStart"/>
-      <w:r>
-        <w:rPr>
-          <w:rFonts w:ascii="Courier New" w:eastAsia="Times New Roman" w:hAnsi="Courier New" w:cs="Courier New"/>
-          <w:color w:val="000000" w:themeColor="text1"/>
-          <w:sz w:val="20"/>
-          <w:szCs w:val="20"/>
-        </w:rPr>
-        <w:t>root@tomcat</w:t>
-      </w:r>
-      <w:proofErr w:type="spellEnd"/>
-      <w:r>
-        <w:rPr>
-          <w:rFonts w:ascii="Courier New" w:eastAsia="Times New Roman" w:hAnsi="Courier New" w:cs="Courier New"/>
-          <w:color w:val="000000" w:themeColor="text1"/>
-          <w:sz w:val="20"/>
-          <w:szCs w:val="20"/>
-        </w:rPr>
-        <w:t xml:space="preserve"> </w:t>
-      </w:r>
-      <w:proofErr w:type="spellStart"/>
-      <w:proofErr w:type="gramStart"/>
-      <w:r>
-        <w:rPr>
-          <w:rFonts w:ascii="Courier New" w:eastAsia="Times New Roman" w:hAnsi="Courier New" w:cs="Courier New"/>
-          <w:color w:val="000000" w:themeColor="text1"/>
-          <w:sz w:val="20"/>
-          <w:szCs w:val="20"/>
-        </w:rPr>
-        <w:t>unix</w:t>
-      </w:r>
-      <w:proofErr w:type="spellEnd"/>
-      <w:proofErr w:type="gramEnd"/>
-      <w:r>
-        <w:rPr>
-          <w:rFonts w:ascii="Courier New" w:eastAsia="Times New Roman" w:hAnsi="Courier New" w:cs="Courier New"/>
-          <w:color w:val="000000" w:themeColor="text1"/>
-          <w:sz w:val="20"/>
-          <w:szCs w:val="20"/>
-        </w:rPr>
-        <w:t xml:space="preserve">]# </w:t>
-      </w:r>
-      <w:proofErr w:type="gramStart"/>
-      <w:r>
-        <w:rPr>
-          <w:rFonts w:ascii="Courier New" w:eastAsia="Times New Roman" w:hAnsi="Courier New" w:cs="Courier New"/>
-          <w:color w:val="000000" w:themeColor="text1"/>
-          <w:sz w:val="20"/>
-          <w:szCs w:val="20"/>
-        </w:rPr>
-        <w:t>make</w:t>
-      </w:r>
-      <w:proofErr w:type="gramEnd"/>
+        <w:t>[root@tomcat unix]# make</w:t>
+      </w:r>
     </w:p>
     <w:p>
       <w:pPr>
@@ -1406,111 +889,7 @@
           <w:sz w:val="20"/>
           <w:szCs w:val="20"/>
         </w:rPr>
-        <w:t>[</w:t>
-      </w:r>
-      <w:proofErr w:type="spellStart"/>
-      <w:r>
-        <w:rPr>
-          <w:rFonts w:ascii="Courier New" w:eastAsia="Times New Roman" w:hAnsi="Courier New" w:cs="Courier New"/>
-          <w:color w:val="000000" w:themeColor="text1"/>
-          <w:sz w:val="20"/>
-          <w:szCs w:val="20"/>
-        </w:rPr>
-        <w:t>root@tomcat</w:t>
-      </w:r>
-      <w:proofErr w:type="spellEnd"/>
-      <w:r>
-        <w:rPr>
-          <w:rFonts w:ascii="Courier New" w:eastAsia="Times New Roman" w:hAnsi="Courier New" w:cs="Courier New"/>
-          <w:color w:val="000000" w:themeColor="text1"/>
-          <w:sz w:val="20"/>
-          <w:szCs w:val="20"/>
-        </w:rPr>
-        <w:t xml:space="preserve"> </w:t>
-      </w:r>
-      <w:proofErr w:type="spellStart"/>
-      <w:proofErr w:type="gramStart"/>
-      <w:r>
-        <w:rPr>
-          <w:rFonts w:ascii="Courier New" w:eastAsia="Times New Roman" w:hAnsi="Courier New" w:cs="Courier New"/>
-          <w:color w:val="000000" w:themeColor="text1"/>
-          <w:sz w:val="20"/>
-          <w:szCs w:val="20"/>
-        </w:rPr>
-        <w:t>unix</w:t>
-      </w:r>
-      <w:proofErr w:type="spellEnd"/>
-      <w:proofErr w:type="gramEnd"/>
-      <w:r>
-        <w:rPr>
-          <w:rFonts w:ascii="Courier New" w:eastAsia="Times New Roman" w:hAnsi="Courier New" w:cs="Courier New"/>
-          <w:color w:val="000000" w:themeColor="text1"/>
-          <w:sz w:val="20"/>
-          <w:szCs w:val="20"/>
-        </w:rPr>
-        <w:t xml:space="preserve">]# </w:t>
-      </w:r>
-      <w:proofErr w:type="spellStart"/>
-      <w:proofErr w:type="gramStart"/>
-      <w:r>
-        <w:rPr>
-          <w:rFonts w:ascii="Courier New" w:eastAsia="Times New Roman" w:hAnsi="Courier New" w:cs="Courier New"/>
-          <w:color w:val="000000" w:themeColor="text1"/>
-          <w:sz w:val="20"/>
-          <w:szCs w:val="20"/>
-        </w:rPr>
-        <w:t>cp</w:t>
-      </w:r>
-      <w:proofErr w:type="spellEnd"/>
-      <w:proofErr w:type="gramEnd"/>
-      <w:r>
-        <w:rPr>
-          <w:rFonts w:ascii="Courier New" w:eastAsia="Times New Roman" w:hAnsi="Courier New" w:cs="Courier New"/>
-          <w:color w:val="000000" w:themeColor="text1"/>
-          <w:sz w:val="20"/>
-          <w:szCs w:val="20"/>
-        </w:rPr>
-        <w:t xml:space="preserve"> </w:t>
-      </w:r>
-      <w:proofErr w:type="spellStart"/>
-      <w:r>
-        <w:rPr>
-          <w:rFonts w:ascii="Courier New" w:eastAsia="Times New Roman" w:hAnsi="Courier New" w:cs="Courier New"/>
-          <w:color w:val="000000" w:themeColor="text1"/>
-          <w:sz w:val="20"/>
-          <w:szCs w:val="20"/>
-        </w:rPr>
-        <w:t>jsvc</w:t>
-      </w:r>
-      <w:proofErr w:type="spellEnd"/>
-      <w:r>
-        <w:rPr>
-          <w:rFonts w:ascii="Courier New" w:eastAsia="Times New Roman" w:hAnsi="Courier New" w:cs="Courier New"/>
-          <w:color w:val="000000" w:themeColor="text1"/>
-          <w:sz w:val="20"/>
-          <w:szCs w:val="20"/>
-        </w:rPr>
-        <w:t xml:space="preserve"> /</w:t>
-      </w:r>
-      <w:proofErr w:type="spellStart"/>
-      <w:r>
-        <w:rPr>
-          <w:rFonts w:ascii="Courier New" w:eastAsia="Times New Roman" w:hAnsi="Courier New" w:cs="Courier New"/>
-          <w:color w:val="000000" w:themeColor="text1"/>
-          <w:sz w:val="20"/>
-          <w:szCs w:val="20"/>
-        </w:rPr>
-        <w:t>usr</w:t>
-      </w:r>
-      <w:proofErr w:type="spellEnd"/>
-      <w:r>
-        <w:rPr>
-          <w:rFonts w:ascii="Courier New" w:eastAsia="Times New Roman" w:hAnsi="Courier New" w:cs="Courier New"/>
-          <w:color w:val="000000" w:themeColor="text1"/>
-          <w:sz w:val="20"/>
-          <w:szCs w:val="20"/>
-        </w:rPr>
-        <w:t>/local/tomcat/bin/</w:t>
+        <w:t>[root@tomcat unix]# cp jsvc /usr/local/tomcat/bin/</w:t>
       </w:r>
     </w:p>
     <w:p>
@@ -1548,67 +927,7 @@
           <w:sz w:val="20"/>
           <w:szCs w:val="20"/>
         </w:rPr>
-        <w:t>[</w:t>
-      </w:r>
-      <w:proofErr w:type="spellStart"/>
-      <w:r>
-        <w:rPr>
-          <w:rFonts w:ascii="Courier New" w:eastAsia="Times New Roman" w:hAnsi="Courier New" w:cs="Courier New"/>
-          <w:color w:val="000000" w:themeColor="text1"/>
-          <w:sz w:val="20"/>
-          <w:szCs w:val="20"/>
-        </w:rPr>
-        <w:t>root@tomcat</w:t>
-      </w:r>
-      <w:proofErr w:type="spellEnd"/>
-      <w:r>
-        <w:rPr>
-          <w:rFonts w:ascii="Courier New" w:eastAsia="Times New Roman" w:hAnsi="Courier New" w:cs="Courier New"/>
-          <w:color w:val="000000" w:themeColor="text1"/>
-          <w:sz w:val="20"/>
-          <w:szCs w:val="20"/>
-        </w:rPr>
-        <w:t xml:space="preserve"> bin]# </w:t>
-      </w:r>
-      <w:proofErr w:type="gramStart"/>
-      <w:r>
-        <w:rPr>
-          <w:rFonts w:ascii="Courier New" w:eastAsia="Times New Roman" w:hAnsi="Courier New" w:cs="Courier New"/>
-          <w:color w:val="000000" w:themeColor="text1"/>
-          <w:sz w:val="20"/>
-          <w:szCs w:val="20"/>
-        </w:rPr>
-        <w:t>cd</w:t>
-      </w:r>
-      <w:proofErr w:type="gramEnd"/>
-      <w:r>
-        <w:rPr>
-          <w:rFonts w:ascii="Courier New" w:eastAsia="Times New Roman" w:hAnsi="Courier New" w:cs="Courier New"/>
-          <w:color w:val="000000" w:themeColor="text1"/>
-          <w:sz w:val="20"/>
-          <w:szCs w:val="20"/>
-        </w:rPr>
-        <w:t xml:space="preserve"> /</w:t>
-      </w:r>
-      <w:proofErr w:type="spellStart"/>
-      <w:r>
-        <w:rPr>
-          <w:rFonts w:ascii="Courier New" w:eastAsia="Times New Roman" w:hAnsi="Courier New" w:cs="Courier New"/>
-          <w:color w:val="000000" w:themeColor="text1"/>
-          <w:sz w:val="20"/>
-          <w:szCs w:val="20"/>
-        </w:rPr>
-        <w:t>usr</w:t>
-      </w:r>
-      <w:proofErr w:type="spellEnd"/>
-      <w:r>
-        <w:rPr>
-          <w:rFonts w:ascii="Courier New" w:eastAsia="Times New Roman" w:hAnsi="Courier New" w:cs="Courier New"/>
-          <w:color w:val="000000" w:themeColor="text1"/>
-          <w:sz w:val="20"/>
-          <w:szCs w:val="20"/>
-        </w:rPr>
-        <w:t>/local/tomcat/bin/</w:t>
+        <w:t>[root@tomcat bin]# cd /usr/local/tomcat/bin/</w:t>
       </w:r>
     </w:p>
     <w:p>
@@ -1656,15 +975,7 @@
       </w:r>
       <w:r>
         <w:tab/>
-        <w:t xml:space="preserve">need to </w:t>
-      </w:r>
-      <w:proofErr w:type="spellStart"/>
-      <w:r>
-        <w:t>disscuss</w:t>
-      </w:r>
-      <w:proofErr w:type="spellEnd"/>
-      <w:r>
-        <w:t>.</w:t>
+        <w:t>need to disscuss.</w:t>
       </w:r>
       <w:r>
         <w:tab/>
@@ -1715,36 +1026,18 @@
       <w:pPr>
         <w:pStyle w:val="ListParagraph"/>
       </w:pPr>
-      <w:proofErr w:type="gramStart"/>
-      <w:r>
-        <w:t>port</w:t>
-      </w:r>
-      <w:proofErr w:type="gramEnd"/>
-      <w:r>
-        <w:t xml:space="preserve"> 8009/</w:t>
-      </w:r>
-      <w:proofErr w:type="spellStart"/>
-      <w:r>
-        <w:t>tcp</w:t>
-      </w:r>
-      <w:proofErr w:type="spellEnd"/>
-      <w:r>
-        <w:t xml:space="preserve"> open ajp13</w:t>
+      <w:r>
+        <w:t>port 8009/tcp open ajp13</w:t>
       </w:r>
     </w:p>
     <w:p>
       <w:pPr>
         <w:ind w:left="720"/>
       </w:pPr>
-      <w:proofErr w:type="gramStart"/>
-      <w:r>
-        <w:t>Reference :</w:t>
-      </w:r>
-      <w:proofErr w:type="gramEnd"/>
-      <w:r>
-        <w:t xml:space="preserve"> </w:t>
-      </w:r>
-      <w:hyperlink r:id="rId8" w:history="1">
+      <w:r>
+        <w:t xml:space="preserve">Reference : </w:t>
+      </w:r>
+      <w:hyperlink r:id="rId7" w:history="1">
         <w:r>
           <w:rPr>
             <w:rStyle w:val="Hyperlink"/>
@@ -1804,15 +1097,7 @@
         <w:pStyle w:val="ListParagraph"/>
       </w:pPr>
       <w:r>
-        <w:t xml:space="preserve">&lt;Connector port="8080" protocol="HTTP/1.1" server="DEV" </w:t>
-      </w:r>
-      <w:proofErr w:type="spellStart"/>
-      <w:r>
-        <w:t>connectionTimeout</w:t>
-      </w:r>
-      <w:proofErr w:type="spellEnd"/>
-      <w:r>
-        <w:t>="20000"redirectPort="8443" /&gt;</w:t>
+        <w:t>&lt;Connector port="8080" protocol="HTTP/1.1" server="DEV" connectionTimeout="20000"redirectPort="8443" /&gt;</w:t>
       </w:r>
     </w:p>
     <w:p>
@@ -1872,67 +1157,7 @@
           <w:sz w:val="20"/>
           <w:szCs w:val="20"/>
         </w:rPr>
-        <w:t>[</w:t>
-      </w:r>
-      <w:proofErr w:type="spellStart"/>
-      <w:r>
-        <w:rPr>
-          <w:rFonts w:ascii="Courier New" w:eastAsia="Times New Roman" w:hAnsi="Courier New" w:cs="Courier New"/>
-          <w:color w:val="000000" w:themeColor="text1"/>
-          <w:sz w:val="20"/>
-          <w:szCs w:val="20"/>
-        </w:rPr>
-        <w:t>root@localhost</w:t>
-      </w:r>
-      <w:proofErr w:type="spellEnd"/>
-      <w:r>
-        <w:rPr>
-          <w:rFonts w:ascii="Courier New" w:eastAsia="Times New Roman" w:hAnsi="Courier New" w:cs="Courier New"/>
-          <w:color w:val="000000" w:themeColor="text1"/>
-          <w:sz w:val="20"/>
-          <w:szCs w:val="20"/>
-        </w:rPr>
-        <w:t xml:space="preserve"> ~]# </w:t>
-      </w:r>
-      <w:proofErr w:type="gramStart"/>
-      <w:r>
-        <w:rPr>
-          <w:rFonts w:ascii="Courier New" w:eastAsia="Times New Roman" w:hAnsi="Courier New" w:cs="Courier New"/>
-          <w:color w:val="000000" w:themeColor="text1"/>
-          <w:sz w:val="20"/>
-          <w:szCs w:val="20"/>
-        </w:rPr>
-        <w:t>cd</w:t>
-      </w:r>
-      <w:proofErr w:type="gramEnd"/>
-      <w:r>
-        <w:rPr>
-          <w:rFonts w:ascii="Courier New" w:eastAsia="Times New Roman" w:hAnsi="Courier New" w:cs="Courier New"/>
-          <w:color w:val="000000" w:themeColor="text1"/>
-          <w:sz w:val="20"/>
-          <w:szCs w:val="20"/>
-        </w:rPr>
-        <w:t xml:space="preserve"> /</w:t>
-      </w:r>
-      <w:proofErr w:type="spellStart"/>
-      <w:r>
-        <w:rPr>
-          <w:rFonts w:ascii="Courier New" w:eastAsia="Times New Roman" w:hAnsi="Courier New" w:cs="Courier New"/>
-          <w:color w:val="000000" w:themeColor="text1"/>
-          <w:sz w:val="20"/>
-          <w:szCs w:val="20"/>
-        </w:rPr>
-        <w:t>usr</w:t>
-      </w:r>
-      <w:proofErr w:type="spellEnd"/>
-      <w:r>
-        <w:rPr>
-          <w:rFonts w:ascii="Courier New" w:eastAsia="Times New Roman" w:hAnsi="Courier New" w:cs="Courier New"/>
-          <w:color w:val="000000" w:themeColor="text1"/>
-          <w:sz w:val="20"/>
-          <w:szCs w:val="20"/>
-        </w:rPr>
-        <w:t>/local/apache-tomcat-7.0.53/lib</w:t>
+        <w:t>[root@localhost ~]# cd /usr/local/apache-tomcat-7.0.53/lib</w:t>
       </w:r>
     </w:p>
     <w:p>
@@ -1970,81 +1195,8 @@
           <w:sz w:val="20"/>
           <w:szCs w:val="20"/>
         </w:rPr>
-        <w:t>[</w:t>
-      </w:r>
-      <w:proofErr w:type="spellStart"/>
-      <w:r>
-        <w:rPr>
-          <w:rFonts w:ascii="Courier New" w:eastAsia="Times New Roman" w:hAnsi="Courier New" w:cs="Courier New"/>
-          <w:color w:val="000000" w:themeColor="text1"/>
-          <w:sz w:val="20"/>
-          <w:szCs w:val="20"/>
-        </w:rPr>
-        <w:t>root@localhost</w:t>
-      </w:r>
-      <w:proofErr w:type="spellEnd"/>
-      <w:r>
-        <w:rPr>
-          <w:rFonts w:ascii="Courier New" w:eastAsia="Times New Roman" w:hAnsi="Courier New" w:cs="Courier New"/>
-          <w:color w:val="000000" w:themeColor="text1"/>
-          <w:sz w:val="20"/>
-          <w:szCs w:val="20"/>
-        </w:rPr>
-        <w:t xml:space="preserve"> lib]# </w:t>
-      </w:r>
-      <w:proofErr w:type="spellStart"/>
-      <w:proofErr w:type="gramStart"/>
-      <w:r>
-        <w:rPr>
-          <w:rFonts w:ascii="Courier New" w:eastAsia="Times New Roman" w:hAnsi="Courier New" w:cs="Courier New"/>
-          <w:color w:val="000000" w:themeColor="text1"/>
-          <w:sz w:val="20"/>
-          <w:szCs w:val="20"/>
-        </w:rPr>
-        <w:t>mkdir</w:t>
-      </w:r>
-      <w:proofErr w:type="spellEnd"/>
-      <w:proofErr w:type="gramEnd"/>
-      <w:r>
-        <w:rPr>
-          <w:rFonts w:ascii="Courier New" w:eastAsia="Times New Roman" w:hAnsi="Courier New" w:cs="Courier New"/>
-          <w:color w:val="000000" w:themeColor="text1"/>
-          <w:sz w:val="20"/>
-          <w:szCs w:val="20"/>
-        </w:rPr>
-        <w:t xml:space="preserve"> -p org/apache/</w:t>
-      </w:r>
-      <w:proofErr w:type="spellStart"/>
-      <w:r>
-        <w:rPr>
-          <w:rFonts w:ascii="Courier New" w:eastAsia="Times New Roman" w:hAnsi="Courier New" w:cs="Courier New"/>
-          <w:color w:val="000000" w:themeColor="text1"/>
-          <w:sz w:val="20"/>
-          <w:szCs w:val="20"/>
-        </w:rPr>
-        <w:t>catalina</w:t>
-      </w:r>
-      <w:proofErr w:type="spellEnd"/>
-      <w:r>
-        <w:rPr>
-          <w:rFonts w:ascii="Courier New" w:eastAsia="Times New Roman" w:hAnsi="Courier New" w:cs="Courier New"/>
-          <w:color w:val="000000" w:themeColor="text1"/>
-          <w:sz w:val="20"/>
-          <w:szCs w:val="20"/>
-        </w:rPr>
-        <w:t>/</w:t>
-      </w:r>
-      <w:proofErr w:type="spellStart"/>
-      <w:r>
-        <w:rPr>
-          <w:rFonts w:ascii="Courier New" w:eastAsia="Times New Roman" w:hAnsi="Courier New" w:cs="Courier New"/>
-          <w:color w:val="000000" w:themeColor="text1"/>
-          <w:sz w:val="20"/>
-          <w:szCs w:val="20"/>
-        </w:rPr>
-        <w:t>util</w:t>
-      </w:r>
-      <w:proofErr w:type="spellEnd"/>
+        <w:t>[root@localhost lib]# mkdir -p org/apache/catalina/util</w:t>
+      </w:r>
     </w:p>
     <w:p>
       <w:pPr>
@@ -2081,79 +1233,8 @@
           <w:sz w:val="20"/>
           <w:szCs w:val="20"/>
         </w:rPr>
-        <w:t>[</w:t>
-      </w:r>
-      <w:proofErr w:type="spellStart"/>
-      <w:r>
-        <w:rPr>
-          <w:rFonts w:ascii="Courier New" w:eastAsia="Times New Roman" w:hAnsi="Courier New" w:cs="Courier New"/>
-          <w:color w:val="000000" w:themeColor="text1"/>
-          <w:sz w:val="20"/>
-          <w:szCs w:val="20"/>
-        </w:rPr>
-        <w:t>root@localhost</w:t>
-      </w:r>
-      <w:proofErr w:type="spellEnd"/>
-      <w:r>
-        <w:rPr>
-          <w:rFonts w:ascii="Courier New" w:eastAsia="Times New Roman" w:hAnsi="Courier New" w:cs="Courier New"/>
-          <w:color w:val="000000" w:themeColor="text1"/>
-          <w:sz w:val="20"/>
-          <w:szCs w:val="20"/>
-        </w:rPr>
-        <w:t xml:space="preserve"> lib]# </w:t>
-      </w:r>
-      <w:proofErr w:type="gramStart"/>
-      <w:r>
-        <w:rPr>
-          <w:rFonts w:ascii="Courier New" w:eastAsia="Times New Roman" w:hAnsi="Courier New" w:cs="Courier New"/>
-          <w:color w:val="000000" w:themeColor="text1"/>
-          <w:sz w:val="20"/>
-          <w:szCs w:val="20"/>
-        </w:rPr>
-        <w:t>cd</w:t>
-      </w:r>
-      <w:proofErr w:type="gramEnd"/>
-      <w:r>
-        <w:rPr>
-          <w:rFonts w:ascii="Courier New" w:eastAsia="Times New Roman" w:hAnsi="Courier New" w:cs="Courier New"/>
-          <w:color w:val="000000" w:themeColor="text1"/>
-          <w:sz w:val="20"/>
-          <w:szCs w:val="20"/>
-        </w:rPr>
-        <w:t xml:space="preserve"> org/apache/</w:t>
-      </w:r>
-      <w:proofErr w:type="spellStart"/>
-      <w:r>
-        <w:rPr>
-          <w:rFonts w:ascii="Courier New" w:eastAsia="Times New Roman" w:hAnsi="Courier New" w:cs="Courier New"/>
-          <w:color w:val="000000" w:themeColor="text1"/>
-          <w:sz w:val="20"/>
-          <w:szCs w:val="20"/>
-        </w:rPr>
-        <w:t>catalina</w:t>
-      </w:r>
-      <w:proofErr w:type="spellEnd"/>
-      <w:r>
-        <w:rPr>
-          <w:rFonts w:ascii="Courier New" w:eastAsia="Times New Roman" w:hAnsi="Courier New" w:cs="Courier New"/>
-          <w:color w:val="000000" w:themeColor="text1"/>
-          <w:sz w:val="20"/>
-          <w:szCs w:val="20"/>
-        </w:rPr>
-        <w:t>/</w:t>
-      </w:r>
-      <w:proofErr w:type="spellStart"/>
-      <w:r>
-        <w:rPr>
-          <w:rFonts w:ascii="Courier New" w:eastAsia="Times New Roman" w:hAnsi="Courier New" w:cs="Courier New"/>
-          <w:color w:val="000000" w:themeColor="text1"/>
-          <w:sz w:val="20"/>
-          <w:szCs w:val="20"/>
-        </w:rPr>
-        <w:t>util</w:t>
-      </w:r>
-      <w:proofErr w:type="spellEnd"/>
+        <w:t>[root@localhost lib]# cd org/apache/catalina/util</w:t>
+      </w:r>
     </w:p>
     <w:p>
       <w:pPr>
@@ -2190,79 +1271,8 @@
           <w:sz w:val="20"/>
           <w:szCs w:val="20"/>
         </w:rPr>
-        <w:t>[</w:t>
-      </w:r>
-      <w:proofErr w:type="spellStart"/>
-      <w:r>
-        <w:rPr>
-          <w:rFonts w:ascii="Courier New" w:eastAsia="Times New Roman" w:hAnsi="Courier New" w:cs="Courier New"/>
-          <w:color w:val="000000" w:themeColor="text1"/>
-          <w:sz w:val="20"/>
-          <w:szCs w:val="20"/>
-        </w:rPr>
-        <w:t>root@localhost</w:t>
-      </w:r>
-      <w:proofErr w:type="spellEnd"/>
-      <w:r>
-        <w:rPr>
-          <w:rFonts w:ascii="Courier New" w:eastAsia="Times New Roman" w:hAnsi="Courier New" w:cs="Courier New"/>
-          <w:color w:val="000000" w:themeColor="text1"/>
-          <w:sz w:val="20"/>
-          <w:szCs w:val="20"/>
-        </w:rPr>
-        <w:t xml:space="preserve"> </w:t>
-      </w:r>
-      <w:proofErr w:type="spellStart"/>
-      <w:r>
-        <w:rPr>
-          <w:rFonts w:ascii="Courier New" w:eastAsia="Times New Roman" w:hAnsi="Courier New" w:cs="Courier New"/>
-          <w:color w:val="000000" w:themeColor="text1"/>
-          <w:sz w:val="20"/>
-          <w:szCs w:val="20"/>
-        </w:rPr>
-        <w:t>util</w:t>
-      </w:r>
-      <w:proofErr w:type="spellEnd"/>
-      <w:r>
-        <w:rPr>
-          <w:rFonts w:ascii="Courier New" w:eastAsia="Times New Roman" w:hAnsi="Courier New" w:cs="Courier New"/>
-          <w:color w:val="000000" w:themeColor="text1"/>
-          <w:sz w:val="20"/>
-          <w:szCs w:val="20"/>
-        </w:rPr>
-        <w:t xml:space="preserve">]# </w:t>
-      </w:r>
-      <w:proofErr w:type="gramStart"/>
-      <w:r>
-        <w:rPr>
-          <w:rFonts w:ascii="Courier New" w:eastAsia="Times New Roman" w:hAnsi="Courier New" w:cs="Courier New"/>
-          <w:color w:val="000000" w:themeColor="text1"/>
-          <w:sz w:val="20"/>
-          <w:szCs w:val="20"/>
-        </w:rPr>
-        <w:t>vim</w:t>
-      </w:r>
-      <w:proofErr w:type="gramEnd"/>
-      <w:r>
-        <w:rPr>
-          <w:rFonts w:ascii="Courier New" w:eastAsia="Times New Roman" w:hAnsi="Courier New" w:cs="Courier New"/>
-          <w:color w:val="000000" w:themeColor="text1"/>
-          <w:sz w:val="20"/>
-          <w:szCs w:val="20"/>
-        </w:rPr>
-        <w:t xml:space="preserve"> </w:t>
-      </w:r>
-      <w:proofErr w:type="spellStart"/>
-      <w:r>
-        <w:rPr>
-          <w:rFonts w:ascii="Courier New" w:eastAsia="Times New Roman" w:hAnsi="Courier New" w:cs="Courier New"/>
-          <w:color w:val="000000" w:themeColor="text1"/>
-          <w:sz w:val="20"/>
-          <w:szCs w:val="20"/>
-        </w:rPr>
-        <w:t>ServerInfo.properties</w:t>
-      </w:r>
-      <w:proofErr w:type="spellEnd"/>
+        <w:t>[root@localhost util]# vim ServerInfo.properties</w:t>
+      </w:r>
     </w:p>
     <w:p>
       <w:pPr>
@@ -2299,58 +1309,16 @@
           <w:sz w:val="20"/>
           <w:szCs w:val="20"/>
         </w:rPr>
-        <w:t>server.info=</w:t>
-      </w:r>
-      <w:proofErr w:type="spellStart"/>
-      <w:proofErr w:type="gramStart"/>
-      <w:r>
-        <w:rPr>
-          <w:rFonts w:ascii="Courier New" w:eastAsia="Times New Roman" w:hAnsi="Courier New" w:cs="Courier New"/>
-          <w:color w:val="000000" w:themeColor="text1"/>
-          <w:sz w:val="20"/>
-          <w:szCs w:val="20"/>
-        </w:rPr>
-        <w:t>nolinux</w:t>
-      </w:r>
-      <w:proofErr w:type="spellEnd"/>
-      <w:r>
-        <w:rPr>
-          <w:rFonts w:ascii="Courier New" w:eastAsia="Times New Roman" w:hAnsi="Courier New" w:cs="Courier New"/>
-          <w:color w:val="000000" w:themeColor="text1"/>
-          <w:sz w:val="20"/>
-          <w:szCs w:val="20"/>
-        </w:rPr>
-        <w:t xml:space="preserve">  /</w:t>
-      </w:r>
-      <w:proofErr w:type="gramEnd"/>
-      <w:r>
-        <w:rPr>
-          <w:rFonts w:ascii="Courier New" w:eastAsia="Times New Roman" w:hAnsi="Courier New" w:cs="Courier New"/>
-          <w:color w:val="000000" w:themeColor="text1"/>
-          <w:sz w:val="20"/>
-          <w:szCs w:val="20"/>
-        </w:rPr>
-        <w:t xml:space="preserve">/change the version to </w:t>
-      </w:r>
-      <w:proofErr w:type="spellStart"/>
-      <w:r>
-        <w:rPr>
-          <w:rFonts w:ascii="Courier New" w:eastAsia="Times New Roman" w:hAnsi="Courier New" w:cs="Courier New"/>
-          <w:color w:val="000000" w:themeColor="text1"/>
-          <w:sz w:val="20"/>
-          <w:szCs w:val="20"/>
-        </w:rPr>
-        <w:t>nolinux</w:t>
-      </w:r>
-      <w:proofErr w:type="spellEnd"/>
-      <w:r>
-        <w:rPr>
-          <w:rFonts w:ascii="Courier New" w:eastAsia="Times New Roman" w:hAnsi="Courier New" w:cs="Courier New"/>
-          <w:color w:val="000000" w:themeColor="text1"/>
-          <w:sz w:val="20"/>
-          <w:szCs w:val="20"/>
-        </w:rPr>
-        <w:t>.</w:t>
+        <w:t>server.info=nolinux</w:t>
+      </w:r>
+      <w:r>
+        <w:rPr>
+          <w:rFonts w:ascii="Courier New" w:eastAsia="Times New Roman" w:hAnsi="Courier New" w:cs="Courier New"/>
+          <w:color w:val="000000" w:themeColor="text1"/>
+          <w:sz w:val="20"/>
+          <w:szCs w:val="20"/>
+        </w:rPr>
+        <w:t xml:space="preserve">  //change the version to nolinux.</w:t>
       </w:r>
     </w:p>
     <w:p>
@@ -2460,27 +1428,7 @@
           <w:sz w:val="20"/>
           <w:szCs w:val="20"/>
         </w:rPr>
-        <w:t>&lt;</w:t>
-      </w:r>
-      <w:proofErr w:type="gramStart"/>
-      <w:r>
-        <w:rPr>
-          <w:rFonts w:ascii="Courier New" w:eastAsia="Times New Roman" w:hAnsi="Courier New" w:cs="Courier New"/>
-          <w:color w:val="000000" w:themeColor="text1"/>
-          <w:sz w:val="20"/>
-          <w:szCs w:val="20"/>
-        </w:rPr>
-        <w:t>servlet</w:t>
-      </w:r>
-      <w:proofErr w:type="gramEnd"/>
-      <w:r>
-        <w:rPr>
-          <w:rFonts w:ascii="Courier New" w:eastAsia="Times New Roman" w:hAnsi="Courier New" w:cs="Courier New"/>
-          <w:color w:val="000000" w:themeColor="text1"/>
-          <w:sz w:val="20"/>
-          <w:szCs w:val="20"/>
-        </w:rPr>
-        <w:t>&gt;</w:t>
+        <w:t>&lt;servlet&gt;</w:t>
       </w:r>
     </w:p>
     <w:p>
@@ -2594,29 +1542,7 @@
           <w:sz w:val="20"/>
           <w:szCs w:val="20"/>
         </w:rPr>
-        <w:t>        &lt;</w:t>
-      </w:r>
-      <w:proofErr w:type="spellStart"/>
-      <w:proofErr w:type="gramStart"/>
-      <w:r>
-        <w:rPr>
-          <w:rFonts w:ascii="Courier New" w:eastAsia="Times New Roman" w:hAnsi="Courier New" w:cs="Courier New"/>
-          <w:color w:val="000000" w:themeColor="text1"/>
-          <w:sz w:val="20"/>
-          <w:szCs w:val="20"/>
-        </w:rPr>
-        <w:t>init-param</w:t>
-      </w:r>
-      <w:proofErr w:type="spellEnd"/>
-      <w:proofErr w:type="gramEnd"/>
-      <w:r>
-        <w:rPr>
-          <w:rFonts w:ascii="Courier New" w:eastAsia="Times New Roman" w:hAnsi="Courier New" w:cs="Courier New"/>
-          <w:color w:val="000000" w:themeColor="text1"/>
-          <w:sz w:val="20"/>
-          <w:szCs w:val="20"/>
-        </w:rPr>
-        <w:t>&gt;</w:t>
+        <w:t>        &lt;init-param&gt;</w:t>
       </w:r>
     </w:p>
     <w:p>
@@ -2654,47 +1580,7 @@
           <w:sz w:val="20"/>
           <w:szCs w:val="20"/>
         </w:rPr>
-        <w:t>            &lt;</w:t>
-      </w:r>
-      <w:proofErr w:type="spellStart"/>
-      <w:r>
-        <w:rPr>
-          <w:rFonts w:ascii="Courier New" w:eastAsia="Times New Roman" w:hAnsi="Courier New" w:cs="Courier New"/>
-          <w:color w:val="000000" w:themeColor="text1"/>
-          <w:sz w:val="20"/>
-          <w:szCs w:val="20"/>
-        </w:rPr>
-        <w:t>param</w:t>
-      </w:r>
-      <w:proofErr w:type="spellEnd"/>
-      <w:r>
-        <w:rPr>
-          <w:rFonts w:ascii="Courier New" w:eastAsia="Times New Roman" w:hAnsi="Courier New" w:cs="Courier New"/>
-          <w:color w:val="000000" w:themeColor="text1"/>
-          <w:sz w:val="20"/>
-          <w:szCs w:val="20"/>
-        </w:rPr>
-        <w:t>-name&gt;debug&lt;/</w:t>
-      </w:r>
-      <w:proofErr w:type="spellStart"/>
-      <w:r>
-        <w:rPr>
-          <w:rFonts w:ascii="Courier New" w:eastAsia="Times New Roman" w:hAnsi="Courier New" w:cs="Courier New"/>
-          <w:color w:val="000000" w:themeColor="text1"/>
-          <w:sz w:val="20"/>
-          <w:szCs w:val="20"/>
-        </w:rPr>
-        <w:t>param</w:t>
-      </w:r>
-      <w:proofErr w:type="spellEnd"/>
-      <w:r>
-        <w:rPr>
-          <w:rFonts w:ascii="Courier New" w:eastAsia="Times New Roman" w:hAnsi="Courier New" w:cs="Courier New"/>
-          <w:color w:val="000000" w:themeColor="text1"/>
-          <w:sz w:val="20"/>
-          <w:szCs w:val="20"/>
-        </w:rPr>
-        <w:t>-name&gt;</w:t>
+        <w:t>            &lt;param-name&gt;debug&lt;/param-name&gt;</w:t>
       </w:r>
     </w:p>
     <w:p>
@@ -2732,47 +1618,7 @@
           <w:sz w:val="20"/>
           <w:szCs w:val="20"/>
         </w:rPr>
-        <w:t>            &lt;</w:t>
-      </w:r>
-      <w:proofErr w:type="spellStart"/>
-      <w:r>
-        <w:rPr>
-          <w:rFonts w:ascii="Courier New" w:eastAsia="Times New Roman" w:hAnsi="Courier New" w:cs="Courier New"/>
-          <w:color w:val="000000" w:themeColor="text1"/>
-          <w:sz w:val="20"/>
-          <w:szCs w:val="20"/>
-        </w:rPr>
-        <w:t>param</w:t>
-      </w:r>
-      <w:proofErr w:type="spellEnd"/>
-      <w:r>
-        <w:rPr>
-          <w:rFonts w:ascii="Courier New" w:eastAsia="Times New Roman" w:hAnsi="Courier New" w:cs="Courier New"/>
-          <w:color w:val="000000" w:themeColor="text1"/>
-          <w:sz w:val="20"/>
-          <w:szCs w:val="20"/>
-        </w:rPr>
-        <w:t>-value&gt;0&lt;/</w:t>
-      </w:r>
-      <w:proofErr w:type="spellStart"/>
-      <w:r>
-        <w:rPr>
-          <w:rFonts w:ascii="Courier New" w:eastAsia="Times New Roman" w:hAnsi="Courier New" w:cs="Courier New"/>
-          <w:color w:val="000000" w:themeColor="text1"/>
-          <w:sz w:val="20"/>
-          <w:szCs w:val="20"/>
-        </w:rPr>
-        <w:t>param</w:t>
-      </w:r>
-      <w:proofErr w:type="spellEnd"/>
-      <w:r>
-        <w:rPr>
-          <w:rFonts w:ascii="Courier New" w:eastAsia="Times New Roman" w:hAnsi="Courier New" w:cs="Courier New"/>
-          <w:color w:val="000000" w:themeColor="text1"/>
-          <w:sz w:val="20"/>
-          <w:szCs w:val="20"/>
-        </w:rPr>
-        <w:t>-value&gt;</w:t>
+        <w:t>            &lt;param-value&gt;0&lt;/param-value&gt;</w:t>
       </w:r>
     </w:p>
     <w:p>
@@ -2810,27 +1656,7 @@
           <w:sz w:val="20"/>
           <w:szCs w:val="20"/>
         </w:rPr>
-        <w:t>        &lt;/</w:t>
-      </w:r>
-      <w:proofErr w:type="spellStart"/>
-      <w:r>
-        <w:rPr>
-          <w:rFonts w:ascii="Courier New" w:eastAsia="Times New Roman" w:hAnsi="Courier New" w:cs="Courier New"/>
-          <w:color w:val="000000" w:themeColor="text1"/>
-          <w:sz w:val="20"/>
-          <w:szCs w:val="20"/>
-        </w:rPr>
-        <w:t>init-param</w:t>
-      </w:r>
-      <w:proofErr w:type="spellEnd"/>
-      <w:r>
-        <w:rPr>
-          <w:rFonts w:ascii="Courier New" w:eastAsia="Times New Roman" w:hAnsi="Courier New" w:cs="Courier New"/>
-          <w:color w:val="000000" w:themeColor="text1"/>
-          <w:sz w:val="20"/>
-          <w:szCs w:val="20"/>
-        </w:rPr>
-        <w:t>&gt;</w:t>
+        <w:t>        &lt;/init-param&gt;</w:t>
       </w:r>
     </w:p>
     <w:p>
@@ -2868,29 +1694,7 @@
           <w:sz w:val="20"/>
           <w:szCs w:val="20"/>
         </w:rPr>
-        <w:t>        &lt;</w:t>
-      </w:r>
-      <w:proofErr w:type="spellStart"/>
-      <w:proofErr w:type="gramStart"/>
-      <w:r>
-        <w:rPr>
-          <w:rFonts w:ascii="Courier New" w:eastAsia="Times New Roman" w:hAnsi="Courier New" w:cs="Courier New"/>
-          <w:color w:val="000000" w:themeColor="text1"/>
-          <w:sz w:val="20"/>
-          <w:szCs w:val="20"/>
-        </w:rPr>
-        <w:t>init-param</w:t>
-      </w:r>
-      <w:proofErr w:type="spellEnd"/>
-      <w:proofErr w:type="gramEnd"/>
-      <w:r>
-        <w:rPr>
-          <w:rFonts w:ascii="Courier New" w:eastAsia="Times New Roman" w:hAnsi="Courier New" w:cs="Courier New"/>
-          <w:color w:val="000000" w:themeColor="text1"/>
-          <w:sz w:val="20"/>
-          <w:szCs w:val="20"/>
-        </w:rPr>
-        <w:t>&gt;</w:t>
+        <w:t>        &lt;init-param&gt;</w:t>
       </w:r>
     </w:p>
     <w:p>
@@ -2928,47 +1732,7 @@
           <w:sz w:val="20"/>
           <w:szCs w:val="20"/>
         </w:rPr>
-        <w:t>            &lt;</w:t>
-      </w:r>
-      <w:proofErr w:type="spellStart"/>
-      <w:r>
-        <w:rPr>
-          <w:rFonts w:ascii="Courier New" w:eastAsia="Times New Roman" w:hAnsi="Courier New" w:cs="Courier New"/>
-          <w:color w:val="000000" w:themeColor="text1"/>
-          <w:sz w:val="20"/>
-          <w:szCs w:val="20"/>
-        </w:rPr>
-        <w:t>param</w:t>
-      </w:r>
-      <w:proofErr w:type="spellEnd"/>
-      <w:r>
-        <w:rPr>
-          <w:rFonts w:ascii="Courier New" w:eastAsia="Times New Roman" w:hAnsi="Courier New" w:cs="Courier New"/>
-          <w:color w:val="000000" w:themeColor="text1"/>
-          <w:sz w:val="20"/>
-          <w:szCs w:val="20"/>
-        </w:rPr>
-        <w:t>-name&gt;listings&lt;/</w:t>
-      </w:r>
-      <w:proofErr w:type="spellStart"/>
-      <w:r>
-        <w:rPr>
-          <w:rFonts w:ascii="Courier New" w:eastAsia="Times New Roman" w:hAnsi="Courier New" w:cs="Courier New"/>
-          <w:color w:val="000000" w:themeColor="text1"/>
-          <w:sz w:val="20"/>
-          <w:szCs w:val="20"/>
-        </w:rPr>
-        <w:t>param</w:t>
-      </w:r>
-      <w:proofErr w:type="spellEnd"/>
-      <w:r>
-        <w:rPr>
-          <w:rFonts w:ascii="Courier New" w:eastAsia="Times New Roman" w:hAnsi="Courier New" w:cs="Courier New"/>
-          <w:color w:val="000000" w:themeColor="text1"/>
-          <w:sz w:val="20"/>
-          <w:szCs w:val="20"/>
-        </w:rPr>
-        <w:t>-name&gt;</w:t>
+        <w:t>            &lt;param-name&gt;listings&lt;/param-name&gt;</w:t>
       </w:r>
     </w:p>
     <w:p>
@@ -3006,47 +1770,7 @@
           <w:sz w:val="20"/>
           <w:szCs w:val="20"/>
         </w:rPr>
-        <w:t>            &lt;</w:t>
-      </w:r>
-      <w:proofErr w:type="spellStart"/>
-      <w:r>
-        <w:rPr>
-          <w:rFonts w:ascii="Courier New" w:eastAsia="Times New Roman" w:hAnsi="Courier New" w:cs="Courier New"/>
-          <w:color w:val="000000" w:themeColor="text1"/>
-          <w:sz w:val="20"/>
-          <w:szCs w:val="20"/>
-        </w:rPr>
-        <w:t>param</w:t>
-      </w:r>
-      <w:proofErr w:type="spellEnd"/>
-      <w:r>
-        <w:rPr>
-          <w:rFonts w:ascii="Courier New" w:eastAsia="Times New Roman" w:hAnsi="Courier New" w:cs="Courier New"/>
-          <w:color w:val="000000" w:themeColor="text1"/>
-          <w:sz w:val="20"/>
-          <w:szCs w:val="20"/>
-        </w:rPr>
-        <w:t>-value&gt;false&lt;/</w:t>
-      </w:r>
-      <w:proofErr w:type="spellStart"/>
-      <w:r>
-        <w:rPr>
-          <w:rFonts w:ascii="Courier New" w:eastAsia="Times New Roman" w:hAnsi="Courier New" w:cs="Courier New"/>
-          <w:color w:val="000000" w:themeColor="text1"/>
-          <w:sz w:val="20"/>
-          <w:szCs w:val="20"/>
-        </w:rPr>
-        <w:t>param</w:t>
-      </w:r>
-      <w:proofErr w:type="spellEnd"/>
-      <w:r>
-        <w:rPr>
-          <w:rFonts w:ascii="Courier New" w:eastAsia="Times New Roman" w:hAnsi="Courier New" w:cs="Courier New"/>
-          <w:color w:val="000000" w:themeColor="text1"/>
-          <w:sz w:val="20"/>
-          <w:szCs w:val="20"/>
-        </w:rPr>
-        <w:t>-value&gt;</w:t>
+        <w:t>            &lt;param-value&gt;false&lt;/param-value&gt;</w:t>
       </w:r>
     </w:p>
     <w:p>
@@ -3084,27 +1808,7 @@
           <w:sz w:val="20"/>
           <w:szCs w:val="20"/>
         </w:rPr>
-        <w:t>        &lt;/</w:t>
-      </w:r>
-      <w:proofErr w:type="spellStart"/>
-      <w:r>
-        <w:rPr>
-          <w:rFonts w:ascii="Courier New" w:eastAsia="Times New Roman" w:hAnsi="Courier New" w:cs="Courier New"/>
-          <w:color w:val="000000" w:themeColor="text1"/>
-          <w:sz w:val="20"/>
-          <w:szCs w:val="20"/>
-        </w:rPr>
-        <w:t>init-param</w:t>
-      </w:r>
-      <w:proofErr w:type="spellEnd"/>
-      <w:r>
-        <w:rPr>
-          <w:rFonts w:ascii="Courier New" w:eastAsia="Times New Roman" w:hAnsi="Courier New" w:cs="Courier New"/>
-          <w:color w:val="000000" w:themeColor="text1"/>
-          <w:sz w:val="20"/>
-          <w:szCs w:val="20"/>
-        </w:rPr>
-        <w:t>&gt;</w:t>
+        <w:t>        &lt;/init-param&gt;</w:t>
       </w:r>
     </w:p>
     <w:p>
@@ -3218,47 +1922,7 @@
           <w:sz w:val="20"/>
           <w:szCs w:val="20"/>
         </w:rPr>
-        <w:t>&lt;</w:t>
-      </w:r>
-      <w:proofErr w:type="spellStart"/>
-      <w:r>
-        <w:rPr>
-          <w:rFonts w:ascii="Courier New" w:eastAsia="Times New Roman" w:hAnsi="Courier New" w:cs="Courier New"/>
-          <w:color w:val="000000" w:themeColor="text1"/>
-          <w:sz w:val="20"/>
-          <w:szCs w:val="20"/>
-        </w:rPr>
-        <w:t>param</w:t>
-      </w:r>
-      <w:proofErr w:type="spellEnd"/>
-      <w:r>
-        <w:rPr>
-          <w:rFonts w:ascii="Courier New" w:eastAsia="Times New Roman" w:hAnsi="Courier New" w:cs="Courier New"/>
-          <w:color w:val="000000" w:themeColor="text1"/>
-          <w:sz w:val="20"/>
-          <w:szCs w:val="20"/>
-        </w:rPr>
-        <w:t>-value&gt;false&lt;/</w:t>
-      </w:r>
-      <w:proofErr w:type="spellStart"/>
-      <w:r>
-        <w:rPr>
-          <w:rFonts w:ascii="Courier New" w:eastAsia="Times New Roman" w:hAnsi="Courier New" w:cs="Courier New"/>
-          <w:color w:val="000000" w:themeColor="text1"/>
-          <w:sz w:val="20"/>
-          <w:szCs w:val="20"/>
-        </w:rPr>
-        <w:t>param</w:t>
-      </w:r>
-      <w:proofErr w:type="spellEnd"/>
-      <w:r>
-        <w:rPr>
-          <w:rFonts w:ascii="Courier New" w:eastAsia="Times New Roman" w:hAnsi="Courier New" w:cs="Courier New"/>
-          <w:color w:val="000000" w:themeColor="text1"/>
-          <w:sz w:val="20"/>
-          <w:szCs w:val="20"/>
-        </w:rPr>
-        <w:t>-value&gt;</w:t>
+        <w:t>&lt;param-value&gt;false&lt;/param-value&gt;</w:t>
       </w:r>
     </w:p>
     <w:p>
@@ -3354,11 +2018,9 @@
       <w:r>
         <w:tab/>
       </w:r>
-      <w:proofErr w:type="spellStart"/>
       <w:r>
         <w:t>Operaton</w:t>
       </w:r>
-      <w:proofErr w:type="spellEnd"/>
       <w:r>
         <w:t>:</w:t>
       </w:r>
@@ -3398,78 +2060,7 @@
           <w:sz w:val="20"/>
           <w:szCs w:val="20"/>
         </w:rPr>
-        <w:t>&lt;Host name="localhost</w:t>
-      </w:r>
-      <w:proofErr w:type="gramStart"/>
-      <w:r>
-        <w:rPr>
-          <w:rFonts w:ascii="Courier New" w:eastAsia="Times New Roman" w:hAnsi="Courier New" w:cs="Courier New"/>
-          <w:color w:val="000000" w:themeColor="text1"/>
-          <w:sz w:val="20"/>
-          <w:szCs w:val="20"/>
-        </w:rPr>
-        <w:t xml:space="preserve">"  </w:t>
-      </w:r>
-      <w:proofErr w:type="spellStart"/>
-      <w:r>
-        <w:rPr>
-          <w:rFonts w:ascii="Courier New" w:eastAsia="Times New Roman" w:hAnsi="Courier New" w:cs="Courier New"/>
-          <w:color w:val="000000" w:themeColor="text1"/>
-          <w:sz w:val="20"/>
-          <w:szCs w:val="20"/>
-        </w:rPr>
-        <w:t>appBase</w:t>
-      </w:r>
-      <w:proofErr w:type="spellEnd"/>
-      <w:proofErr w:type="gramEnd"/>
-      <w:r>
-        <w:rPr>
-          <w:rFonts w:ascii="Courier New" w:eastAsia="Times New Roman" w:hAnsi="Courier New" w:cs="Courier New"/>
-          <w:color w:val="000000" w:themeColor="text1"/>
-          <w:sz w:val="20"/>
-          <w:szCs w:val="20"/>
-        </w:rPr>
-        <w:t>=""</w:t>
-      </w:r>
-      <w:proofErr w:type="spellStart"/>
-      <w:r>
-        <w:rPr>
-          <w:rFonts w:ascii="Courier New" w:eastAsia="Times New Roman" w:hAnsi="Courier New" w:cs="Courier New"/>
-          <w:color w:val="000000" w:themeColor="text1"/>
-          <w:sz w:val="20"/>
-          <w:szCs w:val="20"/>
-        </w:rPr>
-        <w:t>unpackWARs</w:t>
-      </w:r>
-      <w:proofErr w:type="spellEnd"/>
-      <w:r>
-        <w:rPr>
-          <w:rFonts w:ascii="Courier New" w:eastAsia="Times New Roman" w:hAnsi="Courier New" w:cs="Courier New"/>
-          <w:color w:val="000000" w:themeColor="text1"/>
-          <w:sz w:val="20"/>
-          <w:szCs w:val="20"/>
-        </w:rPr>
-        <w:t xml:space="preserve">="false" </w:t>
-      </w:r>
-      <w:proofErr w:type="spellStart"/>
-      <w:r>
-        <w:rPr>
-          <w:rFonts w:ascii="Courier New" w:eastAsia="Times New Roman" w:hAnsi="Courier New" w:cs="Courier New"/>
-          <w:color w:val="000000" w:themeColor="text1"/>
-          <w:sz w:val="20"/>
-          <w:szCs w:val="20"/>
-        </w:rPr>
-        <w:t>autoDeploy</w:t>
-      </w:r>
-      <w:proofErr w:type="spellEnd"/>
-      <w:r>
-        <w:rPr>
-          <w:rFonts w:ascii="Courier New" w:eastAsia="Times New Roman" w:hAnsi="Courier New" w:cs="Courier New"/>
-          <w:color w:val="000000" w:themeColor="text1"/>
-          <w:sz w:val="20"/>
-          <w:szCs w:val="20"/>
-        </w:rPr>
-        <w:t>="false"&gt;</w:t>
+        <w:t>&lt;Host name="localhost"  appBase=""unpackWARs="false" autoDeploy="false"&gt;</w:t>
       </w:r>
     </w:p>
     <w:p>
@@ -3491,15 +2082,7 @@
         </w:numPr>
       </w:pPr>
       <w:r>
-        <w:t xml:space="preserve">Set the tomcat </w:t>
-      </w:r>
-      <w:proofErr w:type="spellStart"/>
-      <w:r>
-        <w:t>connectionTimeOut</w:t>
-      </w:r>
-      <w:proofErr w:type="spellEnd"/>
-      <w:r>
-        <w:t>.(default 20000)</w:t>
+        <w:t>Set the tomcat connectionTimeOut.(default 20000)</w:t>
       </w:r>
     </w:p>
     <w:p>
@@ -3509,7 +2092,6 @@
           <w:color w:val="FF0000"/>
         </w:rPr>
       </w:pPr>
-      <w:proofErr w:type="gramStart"/>
       <w:r>
         <w:rPr>
           <w:color w:val="FF0000"/>
@@ -3526,14 +2108,7 @@
         <w:rPr>
           <w:color w:val="FF0000"/>
         </w:rPr>
-        <w:t>:</w:t>
-      </w:r>
-      <w:proofErr w:type="gramEnd"/>
-      <w:r>
-        <w:rPr>
-          <w:color w:val="FF0000"/>
-        </w:rPr>
-        <w:t xml:space="preserve"> propose</w:t>
+        <w:t>: propose</w:t>
       </w:r>
     </w:p>
     <w:p>
@@ -3550,11 +2125,7 @@
         </w:numPr>
       </w:pPr>
       <w:r>
-        <w:t xml:space="preserve">Use customer hander </w:t>
-      </w:r>
-      <w:proofErr w:type="spellStart"/>
-      <w:r>
-        <w:t>protection</w:t>
+        <w:t>Use customer hander protection</w:t>
       </w:r>
       <w:r>
         <w:t>.</w:t>
@@ -3562,7 +2133,6 @@
       <w:r>
         <w:t>s</w:t>
       </w:r>
-      <w:proofErr w:type="spellEnd"/>
     </w:p>
     <w:p>
       <w:pPr>
@@ -3571,26 +2141,17 @@
           <w:color w:val="FF0000"/>
         </w:rPr>
       </w:pPr>
-      <w:proofErr w:type="gramStart"/>
       <w:r>
         <w:rPr>
           <w:color w:val="FF0000"/>
         </w:rPr>
-        <w:t>Status :</w:t>
-      </w:r>
-      <w:proofErr w:type="gramEnd"/>
-      <w:r>
-        <w:rPr>
-          <w:color w:val="FF0000"/>
-        </w:rPr>
-        <w:t xml:space="preserve"> not test.</w:t>
-      </w:r>
-    </w:p>
-    <w:p>
-      <w:pPr>
-        <w:pStyle w:val="ListParagraph"/>
-      </w:pPr>
-      <w:proofErr w:type="gramStart"/>
+        <w:t>Status : not test.</w:t>
+      </w:r>
+    </w:p>
+    <w:p>
+      <w:pPr>
+        <w:pStyle w:val="ListParagraph"/>
+      </w:pPr>
       <w:r>
         <w:t>Operation</w:t>
       </w:r>
@@ -3600,29 +2161,24 @@
       <w:r>
         <w:t>:</w:t>
       </w:r>
-      <w:proofErr w:type="gramEnd"/>
-    </w:p>
-    <w:p>
-      <w:pPr>
-        <w:pStyle w:val="ListParagraph"/>
-      </w:pPr>
-      <w:r>
-        <w:t xml:space="preserve">Reference the </w:t>
-      </w:r>
-      <w:proofErr w:type="gramStart"/>
-      <w:r>
-        <w:t>url</w:t>
-      </w:r>
-      <w:proofErr w:type="gramEnd"/>
-      <w:r>
-        <w:t>:</w:t>
-      </w:r>
-    </w:p>
-    <w:p>
-      <w:pPr>
-        <w:pStyle w:val="ListParagraph"/>
-      </w:pPr>
-      <w:hyperlink r:id="rId9" w:history="1">
+    </w:p>
+    <w:p>
+      <w:pPr>
+        <w:pStyle w:val="ListParagraph"/>
+      </w:pPr>
+      <w:r>
+        <w:t>Reference the url:</w:t>
+      </w:r>
+    </w:p>
+    <w:p>
+      <w:pPr>
+        <w:pStyle w:val="ListParagraph"/>
+        <w:rPr>
+          <w:rStyle w:val="Hyperlink"/>
+          <w:rFonts w:hint="eastAsia"/>
+        </w:rPr>
+      </w:pPr>
+      <w:hyperlink r:id="rId8" w:history="1">
         <w:r>
           <w:rPr>
             <w:rStyle w:val="Hyperlink"/>
@@ -3631,13 +2187,31 @@
         </w:r>
       </w:hyperlink>
     </w:p>
-    <w:p/>
-    <w:p>
-      <w:pPr>
-        <w:ind w:firstLine="720"/>
-      </w:pPr>
+    <w:p>
+      <w:pPr>
+        <w:pStyle w:val="ListParagraph"/>
+        <w:numPr>
+          <w:ilvl w:val="0"/>
+          <w:numId w:val="4"/>
+        </w:numPr>
+        <w:rPr>
+          <w:rFonts w:hint="eastAsia"/>
+        </w:rPr>
+      </w:pPr>
+      <w:r>
+        <w:rPr>
+          <w:rFonts w:hint="eastAsia"/>
+        </w:rPr>
+        <w:t>if we added the system parameter, we should set env.sh, not catalina.sh</w:t>
+      </w:r>
       <w:bookmarkStart w:id="0" w:name="_GoBack"/>
       <w:bookmarkEnd w:id="0"/>
+    </w:p>
+    <w:p/>
+    <w:p>
+      <w:pPr>
+        <w:ind w:firstLine="720"/>
+      </w:pPr>
       <w:r>
         <w:t>https://help.sap.com/viewer/65de297720</w:t>
       </w:r>
@@ -3671,19 +2245,14 @@
         <w:t>R</w:t>
       </w:r>
       <w:r>
-        <w:t xml:space="preserve">eference the document as </w:t>
-      </w:r>
-      <w:proofErr w:type="gramStart"/>
-      <w:r>
-        <w:t>following :</w:t>
-      </w:r>
-      <w:proofErr w:type="gramEnd"/>
+        <w:t>eference the document as following :</w:t>
+      </w:r>
     </w:p>
     <w:p>
       <w:pPr>
         <w:ind w:firstLine="720"/>
       </w:pPr>
-      <w:hyperlink r:id="rId10" w:history="1">
+      <w:hyperlink r:id="rId9" w:history="1">
         <w:r>
           <w:rPr>
             <w:rStyle w:val="Hyperlink"/>
@@ -3696,7 +2265,7 @@
       <w:pPr>
         <w:ind w:firstLine="720"/>
       </w:pPr>
-      <w:hyperlink r:id="rId11" w:history="1">
+      <w:hyperlink r:id="rId10" w:history="1">
         <w:r>
           <w:rPr>
             <w:rStyle w:val="Hyperlink"/>
@@ -3712,7 +2281,7 @@
           <w:color w:val="1F497D"/>
         </w:rPr>
       </w:pPr>
-      <w:hyperlink r:id="rId12" w:history="1">
+      <w:hyperlink r:id="rId11" w:history="1">
         <w:r>
           <w:rPr>
             <w:rStyle w:val="Hyperlink"/>
@@ -3765,7 +2334,7 @@
 </file>
 
 <file path=word/numbering.xml><?xml version="1.0" encoding="utf-8"?>
-<w:numbering xmlns:wpc="http://schemas.microsoft.com/office/word/2010/wordprocessingCanvas" xmlns:mc="http://schemas.openxmlformats.org/markup-compatibility/2006" xmlns:o="urn:schemas-microsoft-com:office:office" xmlns:r="http://schemas.openxmlformats.org/officeDocument/2006/relationships" xmlns:m="http://schemas.openxmlformats.org/officeDocument/2006/math" xmlns:v="urn:schemas-microsoft-com:vml" xmlns:wp14="http://schemas.microsoft.com/office/word/2010/wordprocessingDrawing" xmlns:wp="http://schemas.openxmlformats.org/drawingml/2006/wordprocessingDrawing" xmlns:w10="urn:schemas-microsoft-com:office:word" xmlns:w="http://schemas.openxmlformats.org/wordprocessingml/2006/main" xmlns:w14="http://schemas.microsoft.com/office/word/2010/wordml" xmlns:wpg="http://schemas.microsoft.com/office/word/2010/wordprocessingGroup" xmlns:wpi="http://schemas.microsoft.com/office/word/2010/wordprocessingInk" xmlns:wne="http://schemas.microsoft.com/office/word/2006/wordml" xmlns:wps="http://schemas.microsoft.com/office/word/2010/wordprocessingShape" mc:Ignorable="w14 wp14">
+<w:numbering xmlns:wpc="http://schemas.microsoft.com/office/word/2010/wordprocessingCanvas" xmlns:mo="http://schemas.microsoft.com/office/mac/office/2008/main" xmlns:mc="http://schemas.openxmlformats.org/markup-compatibility/2006" xmlns:mv="urn:schemas-microsoft-com:mac:vml" xmlns:o="urn:schemas-microsoft-com:office:office" xmlns:r="http://schemas.openxmlformats.org/officeDocument/2006/relationships" xmlns:m="http://schemas.openxmlformats.org/officeDocument/2006/math" xmlns:v="urn:schemas-microsoft-com:vml" xmlns:wp14="http://schemas.microsoft.com/office/word/2010/wordprocessingDrawing" xmlns:wp="http://schemas.openxmlformats.org/drawingml/2006/wordprocessingDrawing" xmlns:w10="urn:schemas-microsoft-com:office:word" xmlns:w="http://schemas.openxmlformats.org/wordprocessingml/2006/main" xmlns:w14="http://schemas.microsoft.com/office/word/2010/wordml" xmlns:w15="http://schemas.microsoft.com/office/word/2012/wordml" xmlns:wpg="http://schemas.microsoft.com/office/word/2010/wordprocessingGroup" xmlns:wpi="http://schemas.microsoft.com/office/word/2010/wordprocessingInk" xmlns:wne="http://schemas.microsoft.com/office/word/2006/wordml" xmlns:wps="http://schemas.microsoft.com/office/word/2010/wordprocessingShape" mc:Ignorable="w14 w15 wp14">
   <w:abstractNum w:abstractNumId="0">
     <w:nsid w:val="1A491B39"/>
     <w:multiLevelType w:val="hybridMultilevel"/>
@@ -4303,7 +2872,7 @@
 </file>
 
 <file path=word/styles.xml><?xml version="1.0" encoding="utf-8"?>
-<w:styles xmlns:mc="http://schemas.openxmlformats.org/markup-compatibility/2006" xmlns:r="http://schemas.openxmlformats.org/officeDocument/2006/relationships" xmlns:w="http://schemas.openxmlformats.org/wordprocessingml/2006/main" xmlns:w14="http://schemas.microsoft.com/office/word/2010/wordml" mc:Ignorable="w14">
+<w:styles xmlns:mc="http://schemas.openxmlformats.org/markup-compatibility/2006" xmlns:r="http://schemas.openxmlformats.org/officeDocument/2006/relationships" xmlns:w="http://schemas.openxmlformats.org/wordprocessingml/2006/main" xmlns:w14="http://schemas.microsoft.com/office/word/2010/wordml" xmlns:w15="http://schemas.microsoft.com/office/word/2012/wordml" mc:Ignorable="w14 w15">
   <w:docDefaults>
     <w:rPrDefault>
       <w:rPr>
@@ -4319,479 +2888,389 @@
       </w:pPr>
     </w:pPrDefault>
   </w:docDefaults>
-  <w:latentStyles w:defLockedState="0" w:defUIPriority="99" w:defSemiHidden="1" w:defUnhideWhenUsed="1" w:defQFormat="0" w:count="267">
-    <w:lsdException w:name="Normal" w:semiHidden="0" w:uiPriority="0" w:unhideWhenUsed="0" w:qFormat="1"/>
-    <w:lsdException w:name="heading 1" w:semiHidden="0" w:uiPriority="9" w:unhideWhenUsed="0" w:qFormat="1"/>
-    <w:lsdException w:name="heading 2" w:uiPriority="9" w:qFormat="1"/>
-    <w:lsdException w:name="heading 3" w:uiPriority="9" w:qFormat="1"/>
-    <w:lsdException w:name="heading 4" w:uiPriority="9" w:qFormat="1"/>
-    <w:lsdException w:name="heading 5" w:uiPriority="9" w:qFormat="1"/>
-    <w:lsdException w:name="heading 6" w:uiPriority="9" w:qFormat="1"/>
-    <w:lsdException w:name="heading 7" w:uiPriority="9" w:qFormat="1"/>
-    <w:lsdException w:name="heading 8" w:uiPriority="9" w:qFormat="1"/>
-    <w:lsdException w:name="heading 9" w:uiPriority="9" w:qFormat="1"/>
-    <w:lsdException w:name="toc 1" w:uiPriority="39"/>
-    <w:lsdException w:name="toc 2" w:uiPriority="39"/>
-    <w:lsdException w:name="toc 3" w:uiPriority="39"/>
-    <w:lsdException w:name="toc 4" w:uiPriority="39"/>
-    <w:lsdException w:name="toc 5" w:uiPriority="39"/>
-    <w:lsdException w:name="toc 6" w:uiPriority="39"/>
-    <w:lsdException w:name="toc 7" w:uiPriority="39"/>
-    <w:lsdException w:name="toc 8" w:uiPriority="39"/>
-    <w:lsdException w:name="toc 9" w:uiPriority="39"/>
-    <w:lsdException w:name="caption" w:uiPriority="35" w:qFormat="1"/>
-    <w:lsdException w:name="Title" w:semiHidden="0" w:uiPriority="10" w:unhideWhenUsed="0" w:qFormat="1"/>
-    <w:lsdException w:name="Default Paragraph Font" w:uiPriority="1"/>
-    <w:lsdException w:name="Subtitle" w:semiHidden="0" w:uiPriority="11" w:unhideWhenUsed="0" w:qFormat="1"/>
-    <w:lsdException w:name="Strong" w:semiHidden="0" w:uiPriority="22" w:unhideWhenUsed="0" w:qFormat="1"/>
-    <w:lsdException w:name="Emphasis" w:semiHidden="0" w:uiPriority="20" w:unhideWhenUsed="0" w:qFormat="1"/>
-    <w:lsdException w:name="Table Grid" w:semiHidden="0" w:uiPriority="59" w:unhideWhenUsed="0"/>
-    <w:lsdException w:name="Placeholder Text" w:unhideWhenUsed="0"/>
-    <w:lsdException w:name="No Spacing" w:semiHidden="0" w:uiPriority="1" w:unhideWhenUsed="0" w:qFormat="1"/>
-    <w:lsdException w:name="Light Shading" w:semiHidden="0" w:uiPriority="60" w:unhideWhenUsed="0"/>
-    <w:lsdException w:name="Light List" w:semiHidden="0" w:uiPriority="61" w:unhideWhenUsed="0"/>
-    <w:lsdException w:name="Light Grid" w:semiHidden="0" w:uiPriority="62" w:unhideWhenUsed="0"/>
-    <w:lsdException w:name="Medium Shading 1" w:semiHidden="0" w:uiPriority="63" w:unhideWhenUsed="0"/>
-    <w:lsdException w:name="Medium Shading 2" w:semiHidden="0" w:uiPriority="64" w:unhideWhenUsed="0"/>
-    <w:lsdException w:name="Medium List 1" w:semiHidden="0" w:uiPriority="65" w:unhideWhenUsed="0"/>
-    <w:lsdException w:name="Medium List 2" w:semiHidden="0" w:uiPriority="66" w:unhideWhenUsed="0"/>
-    <w:lsdException w:name="Medium Grid 1" w:semiHidden="0" w:uiPriority="67" w:unhideWhenUsed="0"/>
-    <w:lsdException w:name="Medium Grid 2" w:semiHidden="0" w:uiPriority="68" w:unhideWhenUsed="0"/>
-    <w:lsdException w:name="Medium Grid 3" w:semiHidden="0" w:uiPriority="69" w:unhideWhenUsed="0"/>
-    <w:lsdException w:name="Dark List" w:semiHidden="0" w:uiPriority="70" w:unhideWhenUsed="0"/>
-    <w:lsdException w:name="Colorful Shading" w:semiHidden="0" w:uiPriority="71" w:unhideWhenUsed="0"/>
-    <w:lsdException w:name="Colorful List" w:semiHidden="0" w:uiPriority="72" w:unhideWhenUsed="0"/>
-    <w:lsdException w:name="Colorful Grid" w:semiHidden="0" w:uiPriority="73" w:unhideWhenUsed="0"/>
-    <w:lsdException w:name="Light Shading Accent 1" w:semiHidden="0" w:uiPriority="60" w:unhideWhenUsed="0"/>
-    <w:lsdException w:name="Light List Accent 1" w:semiHidden="0" w:uiPriority="61" w:unhideWhenUsed="0"/>
-    <w:lsdException w:name="Light Grid Accent 1" w:semiHidden="0" w:uiPriority="62" w:unhideWhenUsed="0"/>
-    <w:lsdException w:name="Medium Shading 1 Accent 1" w:semiHidden="0" w:uiPriority="63" w:unhideWhenUsed="0"/>
-    <w:lsdException w:name="Medium Shading 2 Accent 1" w:semiHidden="0" w:uiPriority="64" w:unhideWhenUsed="0"/>
-    <w:lsdException w:name="Medium List 1 Accent 1" w:semiHidden="0" w:uiPriority="65" w:unhideWhenUsed="0"/>
-    <w:lsdException w:name="Revision" w:unhideWhenUsed="0"/>
-    <w:lsdException w:name="List Paragraph" w:semiHidden="0" w:uiPriority="34" w:unhideWhenUsed="0" w:qFormat="1"/>
-    <w:lsdException w:name="Quote" w:semiHidden="0" w:uiPriority="29" w:unhideWhenUsed="0" w:qFormat="1"/>
-    <w:lsdException w:name="Intense Quote" w:semiHidden="0" w:uiPriority="30" w:unhideWhenUsed="0" w:qFormat="1"/>
-    <w:lsdException w:name="Medium List 2 Accent 1" w:semiHidden="0" w:uiPriority="66" w:unhideWhenUsed="0"/>
-    <w:lsdException w:name="Medium Grid 1 Accent 1" w:semiHidden="0" w:uiPriority="67" w:unhideWhenUsed="0"/>
-    <w:lsdException w:name="Medium Grid 2 Accent 1" w:semiHidden="0" w:uiPriority="68" w:unhideWhenUsed="0"/>
-    <w:lsdException w:name="Medium Grid 3 Accent 1" w:semiHidden="0" w:uiPriority="69" w:unhideWhenUsed="0"/>
-    <w:lsdException w:name="Dark List Accent 1" w:semiHidden="0" w:uiPriority="70" w:unhideWhenUsed="0"/>
-    <w:lsdException w:name="Colorful Shading Accent 1" w:semiHidden="0" w:uiPriority="71" w:unhideWhenUsed="0"/>
-    <w:lsdException w:name="Colorful List Accent 1" w:semiHidden="0" w:uiPriority="72" w:unhideWhenUsed="0"/>
-    <w:lsdException w:name="Colorful Grid Accent 1" w:semiHidden="0" w:uiPriority="73" w:unhideWhenUsed="0"/>
-    <w:lsdException w:name="Light Shading Accent 2" w:semiHidden="0" w:uiPriority="60" w:unhideWhenUsed="0"/>
-    <w:lsdException w:name="Light List Accent 2" w:semiHidden="0" w:uiPriority="61" w:unhideWhenUsed="0"/>
-    <w:lsdException w:name="Light Grid Accent 2" w:semiHidden="0" w:uiPriority="62" w:unhideWhenUsed="0"/>
-    <w:lsdException w:name="Medium Shading 1 Accent 2" w:semiHidden="0" w:uiPriority="63" w:unhideWhenUsed="0"/>
-    <w:lsdException w:name="Medium Shading 2 Accent 2" w:semiHidden="0" w:uiPriority="64" w:unhideWhenUsed="0"/>
-    <w:lsdException w:name="Medium List 1 Accent 2" w:semiHidden="0" w:uiPriority="65" w:unhideWhenUsed="0"/>
-    <w:lsdException w:name="Medium List 2 Accent 2" w:semiHidden="0" w:uiPriority="66" w:unhideWhenUsed="0"/>
-    <w:lsdException w:name="Medium Grid 1 Accent 2" w:semiHidden="0" w:uiPriority="67" w:unhideWhenUsed="0"/>
-    <w:lsdException w:name="Medium Grid 2 Accent 2" w:semiHidden="0" w:uiPriority="68" w:unhideWhenUsed="0"/>
-    <w:lsdException w:name="Medium Grid 3 Accent 2" w:semiHidden="0" w:uiPriority="69" w:unhideWhenUsed="0"/>
-    <w:lsdException w:name="Dark List Accent 2" w:semiHidden="0" w:uiPriority="70" w:unhideWhenUsed="0"/>
-    <w:lsdException w:name="Colorful Shading Accent 2" w:semiHidden="0" w:uiPriority="71" w:unhideWhenUsed="0"/>
-    <w:lsdException w:name="Colorful List Accent 2" w:semiHidden="0" w:uiPriority="72" w:unhideWhenUsed="0"/>
-    <w:lsdException w:name="Colorful Grid Accent 2" w:semiHidden="0" w:uiPriority="73" w:unhideWhenUsed="0"/>
-    <w:lsdException w:name="Light Shading Accent 3" w:semiHidden="0" w:uiPriority="60" w:unhideWhenUsed="0"/>
-    <w:lsdException w:name="Light List Accent 3" w:semiHidden="0" w:uiPriority="61" w:unhideWhenUsed="0"/>
-    <w:lsdException w:name="Light Grid Accent 3" w:semiHidden="0" w:uiPriority="62" w:unhideWhenUsed="0"/>
-    <w:lsdException w:name="Medium Shading 1 Accent 3" w:semiHidden="0" w:uiPriority="63" w:unhideWhenUsed="0"/>
-    <w:lsdException w:name="Medium Shading 2 Accent 3" w:semiHidden="0" w:uiPriority="64" w:unhideWhenUsed="0"/>
-    <w:lsdException w:name="Medium List 1 Accent 3" w:semiHidden="0" w:uiPriority="65" w:unhideWhenUsed="0"/>
-    <w:lsdException w:name="Medium List 2 Accent 3" w:semiHidden="0" w:uiPriority="66" w:unhideWhenUsed="0"/>
-    <w:lsdException w:name="Medium Grid 1 Accent 3" w:semiHidden="0" w:uiPriority="67" w:unhideWhenUsed="0"/>
-    <w:lsdException w:name="Medium Grid 2 Accent 3" w:semiHidden="0" w:uiPriority="68" w:unhideWhenUsed="0"/>
-    <w:lsdException w:name="Medium Grid 3 Accent 3" w:semiHidden="0" w:uiPriority="69" w:unhideWhenUsed="0"/>
-    <w:lsdException w:name="Dark List Accent 3" w:semiHidden="0" w:uiPriority="70" w:unhideWhenUsed="0"/>
-    <w:lsdException w:name="Colorful Shading Accent 3" w:semiHidden="0" w:uiPriority="71" w:unhideWhenUsed="0"/>
-    <w:lsdException w:name="Colorful List Accent 3" w:semiHidden="0" w:uiPriority="72" w:unhideWhenUsed="0"/>
-    <w:lsdException w:name="Colorful Grid Accent 3" w:semiHidden="0" w:uiPriority="73" w:unhideWhenUsed="0"/>
-    <w:lsdException w:name="Light Shading Accent 4" w:semiHidden="0" w:uiPriority="60" w:unhideWhenUsed="0"/>
-    <w:lsdException w:name="Light List Accent 4" w:semiHidden="0" w:uiPriority="61" w:unhideWhenUsed="0"/>
-    <w:lsdException w:name="Light Grid Accent 4" w:semiHidden="0" w:uiPriority="62" w:unhideWhenUsed="0"/>
-    <w:lsdException w:name="Medium Shading 1 Accent 4" w:semiHidden="0" w:uiPriority="63" w:unhideWhenUsed="0"/>
-    <w:lsdException w:name="Medium Shading 2 Accent 4" w:semiHidden="0" w:uiPriority="64" w:unhideWhenUsed="0"/>
-    <w:lsdException w:name="Medium List 1 Accent 4" w:semiHidden="0" w:uiPriority="65" w:unhideWhenUsed="0"/>
-    <w:lsdException w:name="Medium List 2 Accent 4" w:semiHidden="0" w:uiPriority="66" w:unhideWhenUsed="0"/>
-    <w:lsdException w:name="Medium Grid 1 Accent 4" w:semiHidden="0" w:uiPriority="67" w:unhideWhenUsed="0"/>
-    <w:lsdException w:name="Medium Grid 2 Accent 4" w:semiHidden="0" w:uiPriority="68" w:unhideWhenUsed="0"/>
-    <w:lsdException w:name="Medium Grid 3 Accent 4" w:semiHidden="0" w:uiPriority="69" w:unhideWhenUsed="0"/>
-    <w:lsdException w:name="Dark List Accent 4" w:semiHidden="0" w:uiPriority="70" w:unhideWhenUsed="0"/>
-    <w:lsdException w:name="Colorful Shading Accent 4" w:semiHidden="0" w:uiPriority="71" w:unhideWhenUsed="0"/>
-    <w:lsdException w:name="Colorful List Accent 4" w:semiHidden="0" w:uiPriority="72" w:unhideWhenUsed="0"/>
-    <w:lsdException w:name="Colorful Grid Accent 4" w:semiHidden="0" w:uiPriority="73" w:unhideWhenUsed="0"/>
-    <w:lsdException w:name="Light Shading Accent 5" w:semiHidden="0" w:uiPriority="60" w:unhideWhenUsed="0"/>
-    <w:lsdException w:name="Light List Accent 5" w:semiHidden="0" w:uiPriority="61" w:unhideWhenUsed="0"/>
-    <w:lsdException w:name="Light Grid Accent 5" w:semiHidden="0" w:uiPriority="62" w:unhideWhenUsed="0"/>
-    <w:lsdException w:name="Medium Shading 1 Accent 5" w:semiHidden="0" w:uiPriority="63" w:unhideWhenUsed="0"/>
-    <w:lsdException w:name="Medium Shading 2 Accent 5" w:semiHidden="0" w:uiPriority="64" w:unhideWhenUsed="0"/>
-    <w:lsdException w:name="Medium List 1 Accent 5" w:semiHidden="0" w:uiPriority="65" w:unhideWhenUsed="0"/>
-    <w:lsdException w:name="Medium List 2 Accent 5" w:semiHidden="0" w:uiPriority="66" w:unhideWhenUsed="0"/>
-    <w:lsdException w:name="Medium Grid 1 Accent 5" w:semiHidden="0" w:uiPriority="67" w:unhideWhenUsed="0"/>
-    <w:lsdException w:name="Medium Grid 2 Accent 5" w:semiHidden="0" w:uiPriority="68" w:unhideWhenUsed="0"/>
-    <w:lsdException w:name="Medium Grid 3 Accent 5" w:semiHidden="0" w:uiPriority="69" w:unhideWhenUsed="0"/>
-    <w:lsdException w:name="Dark List Accent 5" w:semiHidden="0" w:uiPriority="70" w:unhideWhenUsed="0"/>
-    <w:lsdException w:name="Colorful Shading Accent 5" w:semiHidden="0" w:uiPriority="71" w:unhideWhenUsed="0"/>
-    <w:lsdException w:name="Colorful List Accent 5" w:semiHidden="0" w:uiPriority="72" w:unhideWhenUsed="0"/>
-    <w:lsdException w:name="Colorful Grid Accent 5" w:semiHidden="0" w:uiPriority="73" w:unhideWhenUsed="0"/>
-    <w:lsdException w:name="Light Shading Accent 6" w:semiHidden="0" w:uiPriority="60" w:unhideWhenUsed="0"/>
-    <w:lsdException w:name="Light List Accent 6" w:semiHidden="0" w:uiPriority="61" w:unhideWhenUsed="0"/>
-    <w:lsdException w:name="Light Grid Accent 6" w:semiHidden="0" w:uiPriority="62" w:unhideWhenUsed="0"/>
-    <w:lsdException w:name="Medium Shading 1 Accent 6" w:semiHidden="0" w:uiPriority="63" w:unhideWhenUsed="0"/>
-    <w:lsdException w:name="Medium Shading 2 Accent 6" w:semiHidden="0" w:uiPriority="64" w:unhideWhenUsed="0"/>
-    <w:lsdException w:name="Medium List 1 Accent 6" w:semiHidden="0" w:uiPriority="65" w:unhideWhenUsed="0"/>
-    <w:lsdException w:name="Medium List 2 Accent 6" w:semiHidden="0" w:uiPriority="66" w:unhideWhenUsed="0"/>
-    <w:lsdException w:name="Medium Grid 1 Accent 6" w:semiHidden="0" w:uiPriority="67" w:unhideWhenUsed="0"/>
-    <w:lsdException w:name="Medium Grid 2 Accent 6" w:semiHidden="0" w:uiPriority="68" w:unhideWhenUsed="0"/>
-    <w:lsdException w:name="Medium Grid 3 Accent 6" w:semiHidden="0" w:uiPriority="69" w:unhideWhenUsed="0"/>
-    <w:lsdException w:name="Dark List Accent 6" w:semiHidden="0" w:uiPriority="70" w:unhideWhenUsed="0"/>
-    <w:lsdException w:name="Colorful Shading Accent 6" w:semiHidden="0" w:uiPriority="71" w:unhideWhenUsed="0"/>
-    <w:lsdException w:name="Colorful List Accent 6" w:semiHidden="0" w:uiPriority="72" w:unhideWhenUsed="0"/>
-    <w:lsdException w:name="Colorful Grid Accent 6" w:semiHidden="0" w:uiPriority="73" w:unhideWhenUsed="0"/>
-    <w:lsdException w:name="Subtle Emphasis" w:semiHidden="0" w:uiPriority="19" w:unhideWhenUsed="0" w:qFormat="1"/>
-    <w:lsdException w:name="Intense Emphasis" w:semiHidden="0" w:uiPriority="21" w:unhideWhenUsed="0" w:qFormat="1"/>
-    <w:lsdException w:name="Subtle Reference" w:semiHidden="0" w:uiPriority="31" w:unhideWhenUsed="0" w:qFormat="1"/>
-    <w:lsdException w:name="Intense Reference" w:semiHidden="0" w:uiPriority="32" w:unhideWhenUsed="0" w:qFormat="1"/>
-    <w:lsdException w:name="Book Title" w:semiHidden="0" w:uiPriority="33" w:unhideWhenUsed="0" w:qFormat="1"/>
-    <w:lsdException w:name="Bibliography" w:uiPriority="37"/>
-    <w:lsdException w:name="TOC Heading" w:uiPriority="39" w:qFormat="1"/>
-  </w:latentStyles>
-  <w:style w:type="paragraph" w:default="1" w:styleId="Normal">
-    <w:name w:val="Normal"/>
-    <w:qFormat/>
-  </w:style>
-  <w:style w:type="character" w:default="1" w:styleId="DefaultParagraphFont">
-    <w:name w:val="Default Paragraph Font"/>
-    <w:uiPriority w:val="1"/>
-    <w:semiHidden/>
-    <w:unhideWhenUsed/>
-  </w:style>
-  <w:style w:type="table" w:default="1" w:styleId="TableNormal">
-    <w:name w:val="Normal Table"/>
-    <w:uiPriority w:val="99"/>
-    <w:semiHidden/>
-    <w:unhideWhenUsed/>
-    <w:tblPr>
-      <w:tblInd w:w="0" w:type="dxa"/>
-      <w:tblCellMar>
-        <w:top w:w="0" w:type="dxa"/>
-        <w:left w:w="108" w:type="dxa"/>
-        <w:bottom w:w="0" w:type="dxa"/>
-        <w:right w:w="108" w:type="dxa"/>
-      </w:tblCellMar>
-    </w:tblPr>
-  </w:style>
-  <w:style w:type="numbering" w:default="1" w:styleId="NoList">
-    <w:name w:val="No List"/>
-    <w:uiPriority w:val="99"/>
-    <w:semiHidden/>
-    <w:unhideWhenUsed/>
-  </w:style>
-  <w:style w:type="paragraph" w:styleId="BalloonText">
-    <w:name w:val="Balloon Text"/>
-    <w:basedOn w:val="Normal"/>
-    <w:link w:val="BalloonTextChar"/>
-    <w:uiPriority w:val="99"/>
-    <w:semiHidden/>
-    <w:unhideWhenUsed/>
-    <w:rsid w:val="00F26B50"/>
-    <w:pPr>
-      <w:spacing w:after="0" w:line="240" w:lineRule="auto"/>
-    </w:pPr>
-    <w:rPr>
-      <w:rFonts w:ascii="Tahoma" w:hAnsi="Tahoma" w:cs="Tahoma"/>
-      <w:sz w:val="16"/>
-      <w:szCs w:val="16"/>
-    </w:rPr>
-  </w:style>
-  <w:style w:type="character" w:customStyle="1" w:styleId="BalloonTextChar">
-    <w:name w:val="Balloon Text Char"/>
-    <w:basedOn w:val="DefaultParagraphFont"/>
-    <w:link w:val="BalloonText"/>
-    <w:uiPriority w:val="99"/>
-    <w:semiHidden/>
-    <w:rsid w:val="00F26B50"/>
-    <w:rPr>
-      <w:rFonts w:ascii="Tahoma" w:hAnsi="Tahoma" w:cs="Tahoma"/>
-      <w:sz w:val="16"/>
-      <w:szCs w:val="16"/>
-    </w:rPr>
-  </w:style>
-  <w:style w:type="paragraph" w:styleId="ListParagraph">
-    <w:name w:val="List Paragraph"/>
-    <w:basedOn w:val="Normal"/>
-    <w:uiPriority w:val="34"/>
-    <w:qFormat/>
-    <w:rsid w:val="00622978"/>
-    <w:pPr>
-      <w:spacing w:after="0" w:line="240" w:lineRule="auto"/>
-      <w:ind w:left="720"/>
-    </w:pPr>
-    <w:rPr>
-      <w:rFonts w:ascii="Calibri" w:eastAsia="宋体" w:hAnsi="Calibri" w:cs="宋体"/>
-    </w:rPr>
-  </w:style>
-  <w:style w:type="paragraph" w:styleId="HTMLPreformatted">
-    <w:name w:val="HTML Preformatted"/>
-    <w:basedOn w:val="Normal"/>
-    <w:link w:val="HTMLPreformattedChar"/>
-    <w:uiPriority w:val="99"/>
-    <w:semiHidden/>
-    <w:unhideWhenUsed/>
-    <w:rsid w:val="004C7C89"/>
-    <w:pPr>
-      <w:tabs>
-        <w:tab w:val="left" w:pos="916"/>
-        <w:tab w:val="left" w:pos="1832"/>
-        <w:tab w:val="left" w:pos="2748"/>
-        <w:tab w:val="left" w:pos="3664"/>
-        <w:tab w:val="left" w:pos="4580"/>
-        <w:tab w:val="left" w:pos="5496"/>
-        <w:tab w:val="left" w:pos="6412"/>
-        <w:tab w:val="left" w:pos="7328"/>
-        <w:tab w:val="left" w:pos="8244"/>
-        <w:tab w:val="left" w:pos="9160"/>
-        <w:tab w:val="left" w:pos="10076"/>
-        <w:tab w:val="left" w:pos="10992"/>
-        <w:tab w:val="left" w:pos="11908"/>
-        <w:tab w:val="left" w:pos="12824"/>
-        <w:tab w:val="left" w:pos="13740"/>
-        <w:tab w:val="left" w:pos="14656"/>
-      </w:tabs>
-      <w:spacing w:after="0" w:line="240" w:lineRule="auto"/>
-    </w:pPr>
-    <w:rPr>
-      <w:rFonts w:ascii="Courier New" w:eastAsia="Times New Roman" w:hAnsi="Courier New" w:cs="Courier New"/>
-      <w:sz w:val="20"/>
-      <w:szCs w:val="20"/>
-    </w:rPr>
-  </w:style>
-  <w:style w:type="character" w:customStyle="1" w:styleId="HTMLPreformattedChar">
-    <w:name w:val="HTML Preformatted Char"/>
-    <w:basedOn w:val="DefaultParagraphFont"/>
-    <w:link w:val="HTMLPreformatted"/>
-    <w:uiPriority w:val="99"/>
-    <w:semiHidden/>
-    <w:rsid w:val="004C7C89"/>
-    <w:rPr>
-      <w:rFonts w:ascii="Courier New" w:eastAsia="Times New Roman" w:hAnsi="Courier New" w:cs="Courier New"/>
-      <w:sz w:val="20"/>
-      <w:szCs w:val="20"/>
-    </w:rPr>
-  </w:style>
-  <w:style w:type="character" w:styleId="Hyperlink">
-    <w:name w:val="Hyperlink"/>
-    <w:basedOn w:val="DefaultParagraphFont"/>
-    <w:uiPriority w:val="99"/>
-    <w:unhideWhenUsed/>
-    <w:rsid w:val="007370E9"/>
-    <w:rPr>
-      <w:color w:val="0000FF" w:themeColor="hyperlink"/>
-      <w:u w:val="single"/>
-    </w:rPr>
-  </w:style>
-  <w:style w:type="character" w:customStyle="1" w:styleId="variable">
-    <w:name w:val="variable"/>
-    <w:basedOn w:val="DefaultParagraphFont"/>
-    <w:rsid w:val="005175CE"/>
-  </w:style>
-  <w:style w:type="character" w:customStyle="1" w:styleId="comment">
-    <w:name w:val="comment"/>
-    <w:basedOn w:val="DefaultParagraphFont"/>
-    <w:rsid w:val="005175CE"/>
-  </w:style>
-  <w:style w:type="character" w:customStyle="1" w:styleId="tag">
-    <w:name w:val="tag"/>
-    <w:basedOn w:val="DefaultParagraphFont"/>
-    <w:rsid w:val="00962E48"/>
-  </w:style>
-  <w:style w:type="character" w:customStyle="1" w:styleId="Title1">
-    <w:name w:val="Title1"/>
-    <w:basedOn w:val="DefaultParagraphFont"/>
-    <w:rsid w:val="00962E48"/>
-  </w:style>
-  <w:style w:type="character" w:customStyle="1" w:styleId="attribute">
-    <w:name w:val="attribute"/>
-    <w:basedOn w:val="DefaultParagraphFont"/>
-    <w:rsid w:val="00962E48"/>
-  </w:style>
-  <w:style w:type="character" w:customStyle="1" w:styleId="value">
-    <w:name w:val="value"/>
-    <w:basedOn w:val="DefaultParagraphFont"/>
-    <w:rsid w:val="00962E48"/>
-  </w:style>
-  <w:style w:type="character" w:styleId="FollowedHyperlink">
-    <w:name w:val="FollowedHyperlink"/>
-    <w:basedOn w:val="DefaultParagraphFont"/>
-    <w:uiPriority w:val="99"/>
-    <w:semiHidden/>
-    <w:unhideWhenUsed/>
-    <w:rsid w:val="00F64D13"/>
-    <w:rPr>
-      <w:color w:val="800080" w:themeColor="followedHyperlink"/>
-      <w:u w:val="single"/>
-    </w:rPr>
-  </w:style>
-</w:styles>
-</file>
-
-<file path=word/stylesWithEffects.xml><?xml version="1.0" encoding="utf-8"?>
-<w:styles xmlns:wpc="http://schemas.microsoft.com/office/word/2010/wordprocessingCanvas" xmlns:mc="http://schemas.openxmlformats.org/markup-compatibility/2006" xmlns:o="urn:schemas-microsoft-com:office:office" xmlns:r="http://schemas.openxmlformats.org/officeDocument/2006/relationships" xmlns:m="http://schemas.openxmlformats.org/officeDocument/2006/math" xmlns:v="urn:schemas-microsoft-com:vml" xmlns:wp14="http://schemas.microsoft.com/office/word/2010/wordprocessingDrawing" xmlns:wp="http://schemas.openxmlformats.org/drawingml/2006/wordprocessingDrawing" xmlns:w10="urn:schemas-microsoft-com:office:word" xmlns:w="http://schemas.openxmlformats.org/wordprocessingml/2006/main" xmlns:w14="http://schemas.microsoft.com/office/word/2010/wordml" xmlns:wpg="http://schemas.microsoft.com/office/word/2010/wordprocessingGroup" xmlns:wpi="http://schemas.microsoft.com/office/word/2010/wordprocessingInk" xmlns:wne="http://schemas.microsoft.com/office/word/2006/wordml" xmlns:wps="http://schemas.microsoft.com/office/word/2010/wordprocessingShape" mc:Ignorable="w14 wp14">
-  <w:docDefaults>
-    <w:rPrDefault>
-      <w:rPr>
-        <w:rFonts w:asciiTheme="minorHAnsi" w:eastAsiaTheme="minorEastAsia" w:hAnsiTheme="minorHAnsi" w:cstheme="minorBidi"/>
-        <w:sz w:val="22"/>
-        <w:szCs w:val="22"/>
-        <w:lang w:val="en-US" w:eastAsia="zh-CN" w:bidi="ar-SA"/>
-      </w:rPr>
-    </w:rPrDefault>
-    <w:pPrDefault>
-      <w:pPr>
-        <w:spacing w:after="200" w:line="276" w:lineRule="auto"/>
-      </w:pPr>
-    </w:pPrDefault>
-  </w:docDefaults>
-  <w:latentStyles w:defLockedState="0" w:defUIPriority="99" w:defSemiHidden="1" w:defUnhideWhenUsed="1" w:defQFormat="0" w:count="267">
-    <w:lsdException w:name="Normal" w:semiHidden="0" w:uiPriority="0" w:unhideWhenUsed="0" w:qFormat="1"/>
-    <w:lsdException w:name="heading 1" w:semiHidden="0" w:uiPriority="9" w:unhideWhenUsed="0" w:qFormat="1"/>
-    <w:lsdException w:name="heading 2" w:uiPriority="9" w:qFormat="1"/>
-    <w:lsdException w:name="heading 3" w:uiPriority="9" w:qFormat="1"/>
-    <w:lsdException w:name="heading 4" w:uiPriority="9" w:qFormat="1"/>
-    <w:lsdException w:name="heading 5" w:uiPriority="9" w:qFormat="1"/>
-    <w:lsdException w:name="heading 6" w:uiPriority="9" w:qFormat="1"/>
-    <w:lsdException w:name="heading 7" w:uiPriority="9" w:qFormat="1"/>
-    <w:lsdException w:name="heading 8" w:uiPriority="9" w:qFormat="1"/>
-    <w:lsdException w:name="heading 9" w:uiPriority="9" w:qFormat="1"/>
-    <w:lsdException w:name="toc 1" w:uiPriority="39"/>
-    <w:lsdException w:name="toc 2" w:uiPriority="39"/>
-    <w:lsdException w:name="toc 3" w:uiPriority="39"/>
-    <w:lsdException w:name="toc 4" w:uiPriority="39"/>
-    <w:lsdException w:name="toc 5" w:uiPriority="39"/>
-    <w:lsdException w:name="toc 6" w:uiPriority="39"/>
-    <w:lsdException w:name="toc 7" w:uiPriority="39"/>
-    <w:lsdException w:name="toc 8" w:uiPriority="39"/>
-    <w:lsdException w:name="toc 9" w:uiPriority="39"/>
-    <w:lsdException w:name="caption" w:uiPriority="35" w:qFormat="1"/>
-    <w:lsdException w:name="Title" w:semiHidden="0" w:uiPriority="10" w:unhideWhenUsed="0" w:qFormat="1"/>
-    <w:lsdException w:name="Default Paragraph Font" w:uiPriority="1"/>
-    <w:lsdException w:name="Subtitle" w:semiHidden="0" w:uiPriority="11" w:unhideWhenUsed="0" w:qFormat="1"/>
-    <w:lsdException w:name="Strong" w:semiHidden="0" w:uiPriority="22" w:unhideWhenUsed="0" w:qFormat="1"/>
-    <w:lsdException w:name="Emphasis" w:semiHidden="0" w:uiPriority="20" w:unhideWhenUsed="0" w:qFormat="1"/>
-    <w:lsdException w:name="Table Grid" w:semiHidden="0" w:uiPriority="59" w:unhideWhenUsed="0"/>
-    <w:lsdException w:name="Placeholder Text" w:unhideWhenUsed="0"/>
-    <w:lsdException w:name="No Spacing" w:semiHidden="0" w:uiPriority="1" w:unhideWhenUsed="0" w:qFormat="1"/>
-    <w:lsdException w:name="Light Shading" w:semiHidden="0" w:uiPriority="60" w:unhideWhenUsed="0"/>
-    <w:lsdException w:name="Light List" w:semiHidden="0" w:uiPriority="61" w:unhideWhenUsed="0"/>
-    <w:lsdException w:name="Light Grid" w:semiHidden="0" w:uiPriority="62" w:unhideWhenUsed="0"/>
-    <w:lsdException w:name="Medium Shading 1" w:semiHidden="0" w:uiPriority="63" w:unhideWhenUsed="0"/>
-    <w:lsdException w:name="Medium Shading 2" w:semiHidden="0" w:uiPriority="64" w:unhideWhenUsed="0"/>
-    <w:lsdException w:name="Medium List 1" w:semiHidden="0" w:uiPriority="65" w:unhideWhenUsed="0"/>
-    <w:lsdException w:name="Medium List 2" w:semiHidden="0" w:uiPriority="66" w:unhideWhenUsed="0"/>
-    <w:lsdException w:name="Medium Grid 1" w:semiHidden="0" w:uiPriority="67" w:unhideWhenUsed="0"/>
-    <w:lsdException w:name="Medium Grid 2" w:semiHidden="0" w:uiPriority="68" w:unhideWhenUsed="0"/>
-    <w:lsdException w:name="Medium Grid 3" w:semiHidden="0" w:uiPriority="69" w:unhideWhenUsed="0"/>
-    <w:lsdException w:name="Dark List" w:semiHidden="0" w:uiPriority="70" w:unhideWhenUsed="0"/>
-    <w:lsdException w:name="Colorful Shading" w:semiHidden="0" w:uiPriority="71" w:unhideWhenUsed="0"/>
-    <w:lsdException w:name="Colorful List" w:semiHidden="0" w:uiPriority="72" w:unhideWhenUsed="0"/>
-    <w:lsdException w:name="Colorful Grid" w:semiHidden="0" w:uiPriority="73" w:unhideWhenUsed="0"/>
-    <w:lsdException w:name="Light Shading Accent 1" w:semiHidden="0" w:uiPriority="60" w:unhideWhenUsed="0"/>
-    <w:lsdException w:name="Light List Accent 1" w:semiHidden="0" w:uiPriority="61" w:unhideWhenUsed="0"/>
-    <w:lsdException w:name="Light Grid Accent 1" w:semiHidden="0" w:uiPriority="62" w:unhideWhenUsed="0"/>
-    <w:lsdException w:name="Medium Shading 1 Accent 1" w:semiHidden="0" w:uiPriority="63" w:unhideWhenUsed="0"/>
-    <w:lsdException w:name="Medium Shading 2 Accent 1" w:semiHidden="0" w:uiPriority="64" w:unhideWhenUsed="0"/>
-    <w:lsdException w:name="Medium List 1 Accent 1" w:semiHidden="0" w:uiPriority="65" w:unhideWhenUsed="0"/>
-    <w:lsdException w:name="Revision" w:unhideWhenUsed="0"/>
-    <w:lsdException w:name="List Paragraph" w:semiHidden="0" w:uiPriority="34" w:unhideWhenUsed="0" w:qFormat="1"/>
-    <w:lsdException w:name="Quote" w:semiHidden="0" w:uiPriority="29" w:unhideWhenUsed="0" w:qFormat="1"/>
-    <w:lsdException w:name="Intense Quote" w:semiHidden="0" w:uiPriority="30" w:unhideWhenUsed="0" w:qFormat="1"/>
-    <w:lsdException w:name="Medium List 2 Accent 1" w:semiHidden="0" w:uiPriority="66" w:unhideWhenUsed="0"/>
-    <w:lsdException w:name="Medium Grid 1 Accent 1" w:semiHidden="0" w:uiPriority="67" w:unhideWhenUsed="0"/>
-    <w:lsdException w:name="Medium Grid 2 Accent 1" w:semiHidden="0" w:uiPriority="68" w:unhideWhenUsed="0"/>
-    <w:lsdException w:name="Medium Grid 3 Accent 1" w:semiHidden="0" w:uiPriority="69" w:unhideWhenUsed="0"/>
-    <w:lsdException w:name="Dark List Accent 1" w:semiHidden="0" w:uiPriority="70" w:unhideWhenUsed="0"/>
-    <w:lsdException w:name="Colorful Shading Accent 1" w:semiHidden="0" w:uiPriority="71" w:unhideWhenUsed="0"/>
-    <w:lsdException w:name="Colorful List Accent 1" w:semiHidden="0" w:uiPriority="72" w:unhideWhenUsed="0"/>
-    <w:lsdException w:name="Colorful Grid Accent 1" w:semiHidden="0" w:uiPriority="73" w:unhideWhenUsed="0"/>
-    <w:lsdException w:name="Light Shading Accent 2" w:semiHidden="0" w:uiPriority="60" w:unhideWhenUsed="0"/>
-    <w:lsdException w:name="Light List Accent 2" w:semiHidden="0" w:uiPriority="61" w:unhideWhenUsed="0"/>
-    <w:lsdException w:name="Light Grid Accent 2" w:semiHidden="0" w:uiPriority="62" w:unhideWhenUsed="0"/>
-    <w:lsdException w:name="Medium Shading 1 Accent 2" w:semiHidden="0" w:uiPriority="63" w:unhideWhenUsed="0"/>
-    <w:lsdException w:name="Medium Shading 2 Accent 2" w:semiHidden="0" w:uiPriority="64" w:unhideWhenUsed="0"/>
-    <w:lsdException w:name="Medium List 1 Accent 2" w:semiHidden="0" w:uiPriority="65" w:unhideWhenUsed="0"/>
-    <w:lsdException w:name="Medium List 2 Accent 2" w:semiHidden="0" w:uiPriority="66" w:unhideWhenUsed="0"/>
-    <w:lsdException w:name="Medium Grid 1 Accent 2" w:semiHidden="0" w:uiPriority="67" w:unhideWhenUsed="0"/>
-    <w:lsdException w:name="Medium Grid 2 Accent 2" w:semiHidden="0" w:uiPriority="68" w:unhideWhenUsed="0"/>
-    <w:lsdException w:name="Medium Grid 3 Accent 2" w:semiHidden="0" w:uiPriority="69" w:unhideWhenUsed="0"/>
-    <w:lsdException w:name="Dark List Accent 2" w:semiHidden="0" w:uiPriority="70" w:unhideWhenUsed="0"/>
-    <w:lsdException w:name="Colorful Shading Accent 2" w:semiHidden="0" w:uiPriority="71" w:unhideWhenUsed="0"/>
-    <w:lsdException w:name="Colorful List Accent 2" w:semiHidden="0" w:uiPriority="72" w:unhideWhenUsed="0"/>
-    <w:lsdException w:name="Colorful Grid Accent 2" w:semiHidden="0" w:uiPriority="73" w:unhideWhenUsed="0"/>
-    <w:lsdException w:name="Light Shading Accent 3" w:semiHidden="0" w:uiPriority="60" w:unhideWhenUsed="0"/>
-    <w:lsdException w:name="Light List Accent 3" w:semiHidden="0" w:uiPriority="61" w:unhideWhenUsed="0"/>
-    <w:lsdException w:name="Light Grid Accent 3" w:semiHidden="0" w:uiPriority="62" w:unhideWhenUsed="0"/>
-    <w:lsdException w:name="Medium Shading 1 Accent 3" w:semiHidden="0" w:uiPriority="63" w:unhideWhenUsed="0"/>
-    <w:lsdException w:name="Medium Shading 2 Accent 3" w:semiHidden="0" w:uiPriority="64" w:unhideWhenUsed="0"/>
-    <w:lsdException w:name="Medium List 1 Accent 3" w:semiHidden="0" w:uiPriority="65" w:unhideWhenUsed="0"/>
-    <w:lsdException w:name="Medium List 2 Accent 3" w:semiHidden="0" w:uiPriority="66" w:unhideWhenUsed="0"/>
-    <w:lsdException w:name="Medium Grid 1 Accent 3" w:semiHidden="0" w:uiPriority="67" w:unhideWhenUsed="0"/>
-    <w:lsdException w:name="Medium Grid 2 Accent 3" w:semiHidden="0" w:uiPriority="68" w:unhideWhenUsed="0"/>
-    <w:lsdException w:name="Medium Grid 3 Accent 3" w:semiHidden="0" w:uiPriority="69" w:unhideWhenUsed="0"/>
-    <w:lsdException w:name="Dark List Accent 3" w:semiHidden="0" w:uiPriority="70" w:unhideWhenUsed="0"/>
-    <w:lsdException w:name="Colorful Shading Accent 3" w:semiHidden="0" w:uiPriority="71" w:unhideWhenUsed="0"/>
-    <w:lsdException w:name="Colorful List Accent 3" w:semiHidden="0" w:uiPriority="72" w:unhideWhenUsed="0"/>
-    <w:lsdException w:name="Colorful Grid Accent 3" w:semiHidden="0" w:uiPriority="73" w:unhideWhenUsed="0"/>
-    <w:lsdException w:name="Light Shading Accent 4" w:semiHidden="0" w:uiPriority="60" w:unhideWhenUsed="0"/>
-    <w:lsdException w:name="Light List Accent 4" w:semiHidden="0" w:uiPriority="61" w:unhideWhenUsed="0"/>
-    <w:lsdException w:name="Light Grid Accent 4" w:semiHidden="0" w:uiPriority="62" w:unhideWhenUsed="0"/>
-    <w:lsdException w:name="Medium Shading 1 Accent 4" w:semiHidden="0" w:uiPriority="63" w:unhideWhenUsed="0"/>
-    <w:lsdException w:name="Medium Shading 2 Accent 4" w:semiHidden="0" w:uiPriority="64" w:unhideWhenUsed="0"/>
-    <w:lsdException w:name="Medium List 1 Accent 4" w:semiHidden="0" w:uiPriority="65" w:unhideWhenUsed="0"/>
-    <w:lsdException w:name="Medium List 2 Accent 4" w:semiHidden="0" w:uiPriority="66" w:unhideWhenUsed="0"/>
-    <w:lsdException w:name="Medium Grid 1 Accent 4" w:semiHidden="0" w:uiPriority="67" w:unhideWhenUsed="0"/>
-    <w:lsdException w:name="Medium Grid 2 Accent 4" w:semiHidden="0" w:uiPriority="68" w:unhideWhenUsed="0"/>
-    <w:lsdException w:name="Medium Grid 3 Accent 4" w:semiHidden="0" w:uiPriority="69" w:unhideWhenUsed="0"/>
-    <w:lsdException w:name="Dark List Accent 4" w:semiHidden="0" w:uiPriority="70" w:unhideWhenUsed="0"/>
-    <w:lsdException w:name="Colorful Shading Accent 4" w:semiHidden="0" w:uiPriority="71" w:unhideWhenUsed="0"/>
-    <w:lsdException w:name="Colorful List Accent 4" w:semiHidden="0" w:uiPriority="72" w:unhideWhenUsed="0"/>
-    <w:lsdException w:name="Colorful Grid Accent 4" w:semiHidden="0" w:uiPriority="73" w:unhideWhenUsed="0"/>
-    <w:lsdException w:name="Light Shading Accent 5" w:semiHidden="0" w:uiPriority="60" w:unhideWhenUsed="0"/>
-    <w:lsdException w:name="Light List Accent 5" w:semiHidden="0" w:uiPriority="61" w:unhideWhenUsed="0"/>
-    <w:lsdException w:name="Light Grid Accent 5" w:semiHidden="0" w:uiPriority="62" w:unhideWhenUsed="0"/>
-    <w:lsdException w:name="Medium Shading 1 Accent 5" w:semiHidden="0" w:uiPriority="63" w:unhideWhenUsed="0"/>
-    <w:lsdException w:name="Medium Shading 2 Accent 5" w:semiHidden="0" w:uiPriority="64" w:unhideWhenUsed="0"/>
-    <w:lsdException w:name="Medium List 1 Accent 5" w:semiHidden="0" w:uiPriority="65" w:unhideWhenUsed="0"/>
-    <w:lsdException w:name="Medium List 2 Accent 5" w:semiHidden="0" w:uiPriority="66" w:unhideWhenUsed="0"/>
-    <w:lsdException w:name="Medium Grid 1 Accent 5" w:semiHidden="0" w:uiPriority="67" w:unhideWhenUsed="0"/>
-    <w:lsdException w:name="Medium Grid 2 Accent 5" w:semiHidden="0" w:uiPriority="68" w:unhideWhenUsed="0"/>
-    <w:lsdException w:name="Medium Grid 3 Accent 5" w:semiHidden="0" w:uiPriority="69" w:unhideWhenUsed="0"/>
-    <w:lsdException w:name="Dark List Accent 5" w:semiHidden="0" w:uiPriority="70" w:unhideWhenUsed="0"/>
-    <w:lsdException w:name="Colorful Shading Accent 5" w:semiHidden="0" w:uiPriority="71" w:unhideWhenUsed="0"/>
-    <w:lsdException w:name="Colorful List Accent 5" w:semiHidden="0" w:uiPriority="72" w:unhideWhenUsed="0"/>
-    <w:lsdException w:name="Colorful Grid Accent 5" w:semiHidden="0" w:uiPriority="73" w:unhideWhenUsed="0"/>
-    <w:lsdException w:name="Light Shading Accent 6" w:semiHidden="0" w:uiPriority="60" w:unhideWhenUsed="0"/>
-    <w:lsdException w:name="Light List Accent 6" w:semiHidden="0" w:uiPriority="61" w:unhideWhenUsed="0"/>
-    <w:lsdException w:name="Light Grid Accent 6" w:semiHidden="0" w:uiPriority="62" w:unhideWhenUsed="0"/>
-    <w:lsdException w:name="Medium Shading 1 Accent 6" w:semiHidden="0" w:uiPriority="63" w:unhideWhenUsed="0"/>
-    <w:lsdException w:name="Medium Shading 2 Accent 6" w:semiHidden="0" w:uiPriority="64" w:unhideWhenUsed="0"/>
-    <w:lsdException w:name="Medium List 1 Accent 6" w:semiHidden="0" w:uiPriority="65" w:unhideWhenUsed="0"/>
-    <w:lsdException w:name="Medium List 2 Accent 6" w:semiHidden="0" w:uiPriority="66" w:unhideWhenUsed="0"/>
-    <w:lsdException w:name="Medium Grid 1 Accent 6" w:semiHidden="0" w:uiPriority="67" w:unhideWhenUsed="0"/>
-    <w:lsdException w:name="Medium Grid 2 Accent 6" w:semiHidden="0" w:uiPriority="68" w:unhideWhenUsed="0"/>
-    <w:lsdException w:name="Medium Grid 3 Accent 6" w:semiHidden="0" w:uiPriority="69" w:unhideWhenUsed="0"/>
-    <w:lsdException w:name="Dark List Accent 6" w:semiHidden="0" w:uiPriority="70" w:unhideWhenUsed="0"/>
-    <w:lsdException w:name="Colorful Shading Accent 6" w:semiHidden="0" w:uiPriority="71" w:unhideWhenUsed="0"/>
-    <w:lsdException w:name="Colorful List Accent 6" w:semiHidden="0" w:uiPriority="72" w:unhideWhenUsed="0"/>
-    <w:lsdException w:name="Colorful Grid Accent 6" w:semiHidden="0" w:uiPriority="73" w:unhideWhenUsed="0"/>
-    <w:lsdException w:name="Subtle Emphasis" w:semiHidden="0" w:uiPriority="19" w:unhideWhenUsed="0" w:qFormat="1"/>
-    <w:lsdException w:name="Intense Emphasis" w:semiHidden="0" w:uiPriority="21" w:unhideWhenUsed="0" w:qFormat="1"/>
-    <w:lsdException w:name="Subtle Reference" w:semiHidden="0" w:uiPriority="31" w:unhideWhenUsed="0" w:qFormat="1"/>
-    <w:lsdException w:name="Intense Reference" w:semiHidden="0" w:uiPriority="32" w:unhideWhenUsed="0" w:qFormat="1"/>
-    <w:lsdException w:name="Book Title" w:semiHidden="0" w:uiPriority="33" w:unhideWhenUsed="0" w:qFormat="1"/>
-    <w:lsdException w:name="Bibliography" w:uiPriority="37"/>
-    <w:lsdException w:name="TOC Heading" w:uiPriority="39" w:qFormat="1"/>
+  <w:latentStyles w:defLockedState="0" w:defUIPriority="99" w:defSemiHidden="0" w:defUnhideWhenUsed="0" w:defQFormat="0" w:count="382">
+    <w:lsdException w:name="Normal" w:uiPriority="0" w:qFormat="1"/>
+    <w:lsdException w:name="heading 1" w:uiPriority="9" w:qFormat="1"/>
+    <w:lsdException w:name="heading 2" w:semiHidden="1" w:uiPriority="9" w:unhideWhenUsed="1" w:qFormat="1"/>
+    <w:lsdException w:name="heading 3" w:semiHidden="1" w:uiPriority="9" w:unhideWhenUsed="1" w:qFormat="1"/>
+    <w:lsdException w:name="heading 4" w:semiHidden="1" w:uiPriority="9" w:unhideWhenUsed="1" w:qFormat="1"/>
+    <w:lsdException w:name="heading 5" w:semiHidden="1" w:uiPriority="9" w:unhideWhenUsed="1" w:qFormat="1"/>
+    <w:lsdException w:name="heading 6" w:semiHidden="1" w:uiPriority="9" w:unhideWhenUsed="1" w:qFormat="1"/>
+    <w:lsdException w:name="heading 7" w:semiHidden="1" w:uiPriority="9" w:unhideWhenUsed="1" w:qFormat="1"/>
+    <w:lsdException w:name="heading 8" w:semiHidden="1" w:uiPriority="9" w:unhideWhenUsed="1" w:qFormat="1"/>
+    <w:lsdException w:name="heading 9" w:semiHidden="1" w:uiPriority="9" w:unhideWhenUsed="1" w:qFormat="1"/>
+    <w:lsdException w:name="index 1" w:semiHidden="1" w:unhideWhenUsed="1"/>
+    <w:lsdException w:name="index 2" w:semiHidden="1" w:unhideWhenUsed="1"/>
+    <w:lsdException w:name="index 3" w:semiHidden="1" w:unhideWhenUsed="1"/>
+    <w:lsdException w:name="index 4" w:semiHidden="1" w:unhideWhenUsed="1"/>
+    <w:lsdException w:name="index 5" w:semiHidden="1" w:unhideWhenUsed="1"/>
+    <w:lsdException w:name="index 6" w:semiHidden="1" w:unhideWhenUsed="1"/>
+    <w:lsdException w:name="index 7" w:semiHidden="1" w:unhideWhenUsed="1"/>
+    <w:lsdException w:name="index 8" w:semiHidden="1" w:unhideWhenUsed="1"/>
+    <w:lsdException w:name="index 9" w:semiHidden="1" w:unhideWhenUsed="1"/>
+    <w:lsdException w:name="toc 1" w:semiHidden="1" w:uiPriority="39" w:unhideWhenUsed="1"/>
+    <w:lsdException w:name="toc 2" w:semiHidden="1" w:uiPriority="39" w:unhideWhenUsed="1"/>
+    <w:lsdException w:name="toc 3" w:semiHidden="1" w:uiPriority="39" w:unhideWhenUsed="1"/>
+    <w:lsdException w:name="toc 4" w:semiHidden="1" w:uiPriority="39" w:unhideWhenUsed="1"/>
+    <w:lsdException w:name="toc 5" w:semiHidden="1" w:uiPriority="39" w:unhideWhenUsed="1"/>
+    <w:lsdException w:name="toc 6" w:semiHidden="1" w:uiPriority="39" w:unhideWhenUsed="1"/>
+    <w:lsdException w:name="toc 7" w:semiHidden="1" w:uiPriority="39" w:unhideWhenUsed="1"/>
+    <w:lsdException w:name="toc 8" w:semiHidden="1" w:uiPriority="39" w:unhideWhenUsed="1"/>
+    <w:lsdException w:name="toc 9" w:semiHidden="1" w:uiPriority="39" w:unhideWhenUsed="1"/>
+    <w:lsdException w:name="Normal Indent" w:semiHidden="1" w:unhideWhenUsed="1"/>
+    <w:lsdException w:name="footnote text" w:semiHidden="1" w:unhideWhenUsed="1"/>
+    <w:lsdException w:name="annotation text" w:semiHidden="1" w:unhideWhenUsed="1"/>
+    <w:lsdException w:name="header" w:semiHidden="1" w:unhideWhenUsed="1"/>
+    <w:lsdException w:name="footer" w:semiHidden="1" w:unhideWhenUsed="1"/>
+    <w:lsdException w:name="index heading" w:semiHidden="1" w:unhideWhenUsed="1"/>
+    <w:lsdException w:name="caption" w:semiHidden="1" w:uiPriority="35" w:unhideWhenUsed="1" w:qFormat="1"/>
+    <w:lsdException w:name="table of figures" w:semiHidden="1" w:unhideWhenUsed="1"/>
+    <w:lsdException w:name="envelope address" w:semiHidden="1" w:unhideWhenUsed="1"/>
+    <w:lsdException w:name="envelope return" w:semiHidden="1" w:unhideWhenUsed="1"/>
+    <w:lsdException w:name="footnote reference" w:semiHidden="1" w:unhideWhenUsed="1"/>
+    <w:lsdException w:name="annotation reference" w:semiHidden="1" w:unhideWhenUsed="1"/>
+    <w:lsdException w:name="line number" w:semiHidden="1" w:unhideWhenUsed="1"/>
+    <w:lsdException w:name="page number" w:semiHidden="1" w:unhideWhenUsed="1"/>
+    <w:lsdException w:name="endnote reference" w:semiHidden="1" w:unhideWhenUsed="1"/>
+    <w:lsdException w:name="endnote text" w:semiHidden="1" w:unhideWhenUsed="1"/>
+    <w:lsdException w:name="table of authorities" w:semiHidden="1" w:unhideWhenUsed="1"/>
+    <w:lsdException w:name="macro" w:semiHidden="1" w:unhideWhenUsed="1"/>
+    <w:lsdException w:name="toa heading" w:semiHidden="1" w:unhideWhenUsed="1"/>
+    <w:lsdException w:name="List" w:semiHidden="1" w:unhideWhenUsed="1"/>
+    <w:lsdException w:name="List Bullet" w:semiHidden="1" w:unhideWhenUsed="1"/>
+    <w:lsdException w:name="List Number" w:semiHidden="1" w:unhideWhenUsed="1"/>
+    <w:lsdException w:name="List 2" w:semiHidden="1" w:unhideWhenUsed="1"/>
+    <w:lsdException w:name="List 3" w:semiHidden="1" w:unhideWhenUsed="1"/>
+    <w:lsdException w:name="List 4" w:semiHidden="1" w:unhideWhenUsed="1"/>
+    <w:lsdException w:name="List 5" w:semiHidden="1" w:unhideWhenUsed="1"/>
+    <w:lsdException w:name="List Bullet 2" w:semiHidden="1" w:unhideWhenUsed="1"/>
+    <w:lsdException w:name="List Bullet 3" w:semiHidden="1" w:unhideWhenUsed="1"/>
+    <w:lsdException w:name="List Bullet 4" w:semiHidden="1" w:unhideWhenUsed="1"/>
+    <w:lsdException w:name="List Bullet 5" w:semiHidden="1" w:unhideWhenUsed="1"/>
+    <w:lsdException w:name="List Number 2" w:semiHidden="1" w:unhideWhenUsed="1"/>
+    <w:lsdException w:name="List Number 3" w:semiHidden="1" w:unhideWhenUsed="1"/>
+    <w:lsdException w:name="List Number 4" w:semiHidden="1" w:unhideWhenUsed="1"/>
+    <w:lsdException w:name="List Number 5" w:semiHidden="1" w:unhideWhenUsed="1"/>
+    <w:lsdException w:name="Title" w:uiPriority="10" w:qFormat="1"/>
+    <w:lsdException w:name="Closing" w:semiHidden="1" w:unhideWhenUsed="1"/>
+    <w:lsdException w:name="Signature" w:semiHidden="1" w:unhideWhenUsed="1"/>
+    <w:lsdException w:name="Default Paragraph Font" w:semiHidden="1" w:uiPriority="1" w:unhideWhenUsed="1"/>
+    <w:lsdException w:name="Body Text" w:semiHidden="1" w:unhideWhenUsed="1"/>
+    <w:lsdException w:name="Body Text Indent" w:semiHidden="1" w:unhideWhenUsed="1"/>
+    <w:lsdException w:name="List Continue" w:semiHidden="1" w:unhideWhenUsed="1"/>
+    <w:lsdException w:name="List Continue 2" w:semiHidden="1" w:unhideWhenUsed="1"/>
+    <w:lsdException w:name="List Continue 3" w:semiHidden="1" w:unhideWhenUsed="1"/>
+    <w:lsdException w:name="List Continue 4" w:semiHidden="1" w:unhideWhenUsed="1"/>
+    <w:lsdException w:name="List Continue 5" w:semiHidden="1" w:unhideWhenUsed="1"/>
+    <w:lsdException w:name="Message Header" w:semiHidden="1" w:unhideWhenUsed="1"/>
+    <w:lsdException w:name="Subtitle" w:uiPriority="11" w:qFormat="1"/>
+    <w:lsdException w:name="Salutation" w:semiHidden="1" w:unhideWhenUsed="1"/>
+    <w:lsdException w:name="Date" w:semiHidden="1" w:unhideWhenUsed="1"/>
+    <w:lsdException w:name="Body Text First Indent" w:semiHidden="1" w:unhideWhenUsed="1"/>
+    <w:lsdException w:name="Body Text First Indent 2" w:semiHidden="1" w:unhideWhenUsed="1"/>
+    <w:lsdException w:name="Note Heading" w:semiHidden="1" w:unhideWhenUsed="1"/>
+    <w:lsdException w:name="Body Text 2" w:semiHidden="1" w:unhideWhenUsed="1"/>
+    <w:lsdException w:name="Body Text 3" w:semiHidden="1" w:unhideWhenUsed="1"/>
+    <w:lsdException w:name="Body Text Indent 2" w:semiHidden="1" w:unhideWhenUsed="1"/>
+    <w:lsdException w:name="Body Text Indent 3" w:semiHidden="1" w:unhideWhenUsed="1"/>
+    <w:lsdException w:name="Block Text" w:semiHidden="1" w:unhideWhenUsed="1"/>
+    <w:lsdException w:name="Hyperlink" w:semiHidden="1" w:unhideWhenUsed="1"/>
+    <w:lsdException w:name="FollowedHyperlink" w:semiHidden="1" w:unhideWhenUsed="1"/>
+    <w:lsdException w:name="Strong" w:uiPriority="22" w:qFormat="1"/>
+    <w:lsdException w:name="Emphasis" w:uiPriority="20" w:qFormat="1"/>
+    <w:lsdException w:name="Document Map" w:semiHidden="1" w:unhideWhenUsed="1"/>
+    <w:lsdException w:name="Plain Text" w:semiHidden="1" w:unhideWhenUsed="1"/>
+    <w:lsdException w:name="E-mail Signature" w:semiHidden="1" w:unhideWhenUsed="1"/>
+    <w:lsdException w:name="HTML Top of Form" w:semiHidden="1" w:unhideWhenUsed="1"/>
+    <w:lsdException w:name="HTML Bottom of Form" w:semiHidden="1" w:unhideWhenUsed="1"/>
+    <w:lsdException w:name="Normal (Web)" w:semiHidden="1" w:unhideWhenUsed="1"/>
+    <w:lsdException w:name="HTML Acronym" w:semiHidden="1" w:unhideWhenUsed="1"/>
+    <w:lsdException w:name="HTML Address" w:semiHidden="1" w:unhideWhenUsed="1"/>
+    <w:lsdException w:name="HTML Cite" w:semiHidden="1" w:unhideWhenUsed="1"/>
+    <w:lsdException w:name="HTML Code" w:semiHidden="1" w:unhideWhenUsed="1"/>
+    <w:lsdException w:name="HTML Definition" w:semiHidden="1" w:unhideWhenUsed="1"/>
+    <w:lsdException w:name="HTML Keyboard" w:semiHidden="1" w:unhideWhenUsed="1"/>
+    <w:lsdException w:name="HTML Preformatted" w:semiHidden="1" w:unhideWhenUsed="1"/>
+    <w:lsdException w:name="HTML Sample" w:semiHidden="1" w:unhideWhenUsed="1"/>
+    <w:lsdException w:name="HTML Typewriter" w:semiHidden="1" w:unhideWhenUsed="1"/>
+    <w:lsdException w:name="HTML Variable" w:semiHidden="1" w:unhideWhenUsed="1"/>
+    <w:lsdException w:name="Normal Table" w:semiHidden="1" w:unhideWhenUsed="1"/>
+    <w:lsdException w:name="annotation subject" w:semiHidden="1" w:unhideWhenUsed="1"/>
+    <w:lsdException w:name="No List" w:semiHidden="1" w:unhideWhenUsed="1"/>
+    <w:lsdException w:name="Outline List 1" w:semiHidden="1" w:unhideWhenUsed="1"/>
+    <w:lsdException w:name="Outline List 2" w:semiHidden="1" w:unhideWhenUsed="1"/>
+    <w:lsdException w:name="Outline List 3" w:semiHidden="1" w:unhideWhenUsed="1"/>
+    <w:lsdException w:name="Table Simple 1" w:semiHidden="1" w:unhideWhenUsed="1"/>
+    <w:lsdException w:name="Table Simple 2" w:semiHidden="1" w:unhideWhenUsed="1"/>
+    <w:lsdException w:name="Table Simple 3" w:semiHidden="1" w:unhideWhenUsed="1"/>
+    <w:lsdException w:name="Table Classic 1" w:semiHidden="1" w:unhideWhenUsed="1"/>
+    <w:lsdException w:name="Table Classic 2" w:semiHidden="1" w:unhideWhenUsed="1"/>
+    <w:lsdException w:name="Table Classic 3" w:semiHidden="1" w:unhideWhenUsed="1"/>
+    <w:lsdException w:name="Table Classic 4" w:semiHidden="1" w:unhideWhenUsed="1"/>
+    <w:lsdException w:name="Table Colorful 1" w:semiHidden="1" w:unhideWhenUsed="1"/>
+    <w:lsdException w:name="Table Colorful 2" w:semiHidden="1" w:unhideWhenUsed="1"/>
+    <w:lsdException w:name="Table Colorful 3" w:semiHidden="1" w:unhideWhenUsed="1"/>
+    <w:lsdException w:name="Table Columns 1" w:semiHidden="1" w:unhideWhenUsed="1"/>
+    <w:lsdException w:name="Table Columns 2" w:semiHidden="1" w:unhideWhenUsed="1"/>
+    <w:lsdException w:name="Table Columns 3" w:semiHidden="1" w:unhideWhenUsed="1"/>
+    <w:lsdException w:name="Table Columns 4" w:semiHidden="1" w:unhideWhenUsed="1"/>
+    <w:lsdException w:name="Table Columns 5" w:semiHidden="1" w:unhideWhenUsed="1"/>
+    <w:lsdException w:name="Table Grid 1" w:semiHidden="1" w:unhideWhenUsed="1"/>
+    <w:lsdException w:name="Table Grid 2" w:semiHidden="1" w:unhideWhenUsed="1"/>
+    <w:lsdException w:name="Table Grid 3" w:semiHidden="1" w:unhideWhenUsed="1"/>
+    <w:lsdException w:name="Table Grid 4" w:semiHidden="1" w:unhideWhenUsed="1"/>
+    <w:lsdException w:name="Table Grid 5" w:semiHidden="1" w:unhideWhenUsed="1"/>
+    <w:lsdException w:name="Table Grid 6" w:semiHidden="1" w:unhideWhenUsed="1"/>
+    <w:lsdException w:name="Table Grid 7" w:semiHidden="1" w:unhideWhenUsed="1"/>
+    <w:lsdException w:name="Table Grid 8" w:semiHidden="1" w:unhideWhenUsed="1"/>
+    <w:lsdException w:name="Table List 1" w:semiHidden="1" w:unhideWhenUsed="1"/>
+    <w:lsdException w:name="Table List 2" w:semiHidden="1" w:unhideWhenUsed="1"/>
+    <w:lsdException w:name="Table List 3" w:semiHidden="1" w:unhideWhenUsed="1"/>
+    <w:lsdException w:name="Table List 4" w:semiHidden="1" w:unhideWhenUsed="1"/>
+    <w:lsdException w:name="Table List 5" w:semiHidden="1" w:unhideWhenUsed="1"/>
+    <w:lsdException w:name="Table List 6" w:semiHidden="1" w:unhideWhenUsed="1"/>
+    <w:lsdException w:name="Table List 7" w:semiHidden="1" w:unhideWhenUsed="1"/>
+    <w:lsdException w:name="Table List 8" w:semiHidden="1" w:unhideWhenUsed="1"/>
+    <w:lsdException w:name="Table 3D effects 1" w:semiHidden="1" w:unhideWhenUsed="1"/>
+    <w:lsdException w:name="Table 3D effects 2" w:semiHidden="1" w:unhideWhenUsed="1"/>
+    <w:lsdException w:name="Table 3D effects 3" w:semiHidden="1" w:unhideWhenUsed="1"/>
+    <w:lsdException w:name="Table Contemporary" w:semiHidden="1" w:unhideWhenUsed="1"/>
+    <w:lsdException w:name="Table Elegant" w:semiHidden="1" w:unhideWhenUsed="1"/>
+    <w:lsdException w:name="Table Professional" w:semiHidden="1" w:unhideWhenUsed="1"/>
+    <w:lsdException w:name="Table Subtle 1" w:semiHidden="1" w:unhideWhenUsed="1"/>
+    <w:lsdException w:name="Table Subtle 2" w:semiHidden="1" w:unhideWhenUsed="1"/>
+    <w:lsdException w:name="Table Web 1" w:semiHidden="1" w:unhideWhenUsed="1"/>
+    <w:lsdException w:name="Table Web 2" w:semiHidden="1" w:unhideWhenUsed="1"/>
+    <w:lsdException w:name="Table Web 3" w:semiHidden="1" w:unhideWhenUsed="1"/>
+    <w:lsdException w:name="Balloon Text" w:semiHidden="1" w:unhideWhenUsed="1"/>
+    <w:lsdException w:name="Table Grid" w:uiPriority="59"/>
+    <w:lsdException w:name="Table Theme" w:semiHidden="1" w:unhideWhenUsed="1"/>
+    <w:lsdException w:name="Note Level 1" w:semiHidden="1" w:unhideWhenUsed="1"/>
+    <w:lsdException w:name="Note Level 2" w:semiHidden="1" w:unhideWhenUsed="1"/>
+    <w:lsdException w:name="Note Level 3" w:semiHidden="1" w:unhideWhenUsed="1"/>
+    <w:lsdException w:name="Note Level 4" w:semiHidden="1" w:unhideWhenUsed="1"/>
+    <w:lsdException w:name="Note Level 5" w:semiHidden="1" w:unhideWhenUsed="1"/>
+    <w:lsdException w:name="Note Level 6" w:semiHidden="1" w:unhideWhenUsed="1"/>
+    <w:lsdException w:name="Note Level 7" w:semiHidden="1" w:unhideWhenUsed="1"/>
+    <w:lsdException w:name="Note Level 8" w:semiHidden="1" w:unhideWhenUsed="1"/>
+    <w:lsdException w:name="Note Level 9" w:semiHidden="1" w:unhideWhenUsed="1"/>
+    <w:lsdException w:name="Placeholder Text" w:semiHidden="1"/>
+    <w:lsdException w:name="No Spacing" w:uiPriority="1" w:qFormat="1"/>
+    <w:lsdException w:name="Light Shading" w:uiPriority="60"/>
+    <w:lsdException w:name="Light List" w:uiPriority="61"/>
+    <w:lsdException w:name="Light Grid" w:uiPriority="62"/>
+    <w:lsdException w:name="Medium Shading 1" w:uiPriority="63"/>
+    <w:lsdException w:name="Medium Shading 2" w:uiPriority="64"/>
+    <w:lsdException w:name="Medium List 1" w:uiPriority="65"/>
+    <w:lsdException w:name="Medium List 2" w:uiPriority="66"/>
+    <w:lsdException w:name="Medium Grid 1" w:uiPriority="67"/>
+    <w:lsdException w:name="Medium Grid 2" w:uiPriority="68"/>
+    <w:lsdException w:name="Medium Grid 3" w:uiPriority="69"/>
+    <w:lsdException w:name="Dark List" w:uiPriority="70"/>
+    <w:lsdException w:name="Colorful Shading" w:uiPriority="71"/>
+    <w:lsdException w:name="Colorful List" w:uiPriority="72"/>
+    <w:lsdException w:name="Colorful Grid" w:uiPriority="73"/>
+    <w:lsdException w:name="Light Shading Accent 1" w:uiPriority="60"/>
+    <w:lsdException w:name="Light List Accent 1" w:uiPriority="61"/>
+    <w:lsdException w:name="Light Grid Accent 1" w:uiPriority="62"/>
+    <w:lsdException w:name="Medium Shading 1 Accent 1" w:uiPriority="63"/>
+    <w:lsdException w:name="Medium Shading 2 Accent 1" w:uiPriority="64"/>
+    <w:lsdException w:name="Medium List 1 Accent 1" w:uiPriority="65"/>
+    <w:lsdException w:name="Revision" w:semiHidden="1"/>
+    <w:lsdException w:name="List Paragraph" w:uiPriority="34" w:qFormat="1"/>
+    <w:lsdException w:name="Quote" w:uiPriority="29" w:qFormat="1"/>
+    <w:lsdException w:name="Intense Quote" w:uiPriority="30" w:qFormat="1"/>
+    <w:lsdException w:name="Medium List 2 Accent 1" w:uiPriority="66"/>
+    <w:lsdException w:name="Medium Grid 1 Accent 1" w:uiPriority="67"/>
+    <w:lsdException w:name="Medium Grid 2 Accent 1" w:uiPriority="68"/>
+    <w:lsdException w:name="Medium Grid 3 Accent 1" w:uiPriority="69"/>
+    <w:lsdException w:name="Dark List Accent 1" w:uiPriority="70"/>
+    <w:lsdException w:name="Colorful Shading Accent 1" w:uiPriority="71"/>
+    <w:lsdException w:name="Colorful List Accent 1" w:uiPriority="72"/>
+    <w:lsdException w:name="Colorful Grid Accent 1" w:uiPriority="73"/>
+    <w:lsdException w:name="Light Shading Accent 2" w:uiPriority="60"/>
+    <w:lsdException w:name="Light List Accent 2" w:uiPriority="61"/>
+    <w:lsdException w:name="Light Grid Accent 2" w:uiPriority="62"/>
+    <w:lsdException w:name="Medium Shading 1 Accent 2" w:uiPriority="63"/>
+    <w:lsdException w:name="Medium Shading 2 Accent 2" w:uiPriority="64"/>
+    <w:lsdException w:name="Medium List 1 Accent 2" w:uiPriority="65"/>
+    <w:lsdException w:name="Medium List 2 Accent 2" w:uiPriority="66"/>
+    <w:lsdException w:name="Medium Grid 1 Accent 2" w:uiPriority="67"/>
+    <w:lsdException w:name="Medium Grid 2 Accent 2" w:uiPriority="68"/>
+    <w:lsdException w:name="Medium Grid 3 Accent 2" w:uiPriority="69"/>
+    <w:lsdException w:name="Dark List Accent 2" w:uiPriority="70"/>
+    <w:lsdException w:name="Colorful Shading Accent 2" w:uiPriority="71"/>
+    <w:lsdException w:name="Colorful List Accent 2" w:uiPriority="72"/>
+    <w:lsdException w:name="Colorful Grid Accent 2" w:uiPriority="73"/>
+    <w:lsdException w:name="Light Shading Accent 3" w:uiPriority="60"/>
+    <w:lsdException w:name="Light List Accent 3" w:uiPriority="61"/>
+    <w:lsdException w:name="Light Grid Accent 3" w:uiPriority="62"/>
+    <w:lsdException w:name="Medium Shading 1 Accent 3" w:uiPriority="63"/>
+    <w:lsdException w:name="Medium Shading 2 Accent 3" w:uiPriority="64"/>
+    <w:lsdException w:name="Medium List 1 Accent 3" w:uiPriority="65"/>
+    <w:lsdException w:name="Medium List 2 Accent 3" w:uiPriority="66"/>
+    <w:lsdException w:name="Medium Grid 1 Accent 3" w:uiPriority="67"/>
+    <w:lsdException w:name="Medium Grid 2 Accent 3" w:uiPriority="68"/>
+    <w:lsdException w:name="Medium Grid 3 Accent 3" w:uiPriority="69"/>
+    <w:lsdException w:name="Dark List Accent 3" w:uiPriority="70"/>
+    <w:lsdException w:name="Colorful Shading Accent 3" w:uiPriority="71"/>
+    <w:lsdException w:name="Colorful List Accent 3" w:uiPriority="72"/>
+    <w:lsdException w:name="Colorful Grid Accent 3" w:uiPriority="73"/>
+    <w:lsdException w:name="Light Shading Accent 4" w:uiPriority="60"/>
+    <w:lsdException w:name="Light List Accent 4" w:uiPriority="61"/>
+    <w:lsdException w:name="Light Grid Accent 4" w:uiPriority="62"/>
+    <w:lsdException w:name="Medium Shading 1 Accent 4" w:uiPriority="63"/>
+    <w:lsdException w:name="Medium Shading 2 Accent 4" w:uiPriority="64"/>
+    <w:lsdException w:name="Medium List 1 Accent 4" w:uiPriority="65"/>
+    <w:lsdException w:name="Medium List 2 Accent 4" w:uiPriority="66"/>
+    <w:lsdException w:name="Medium Grid 1 Accent 4" w:uiPriority="67"/>
+    <w:lsdException w:name="Medium Grid 2 Accent 4" w:uiPriority="68"/>
+    <w:lsdException w:name="Medium Grid 3 Accent 4" w:uiPriority="69"/>
+    <w:lsdException w:name="Dark List Accent 4" w:uiPriority="70"/>
+    <w:lsdException w:name="Colorful Shading Accent 4" w:uiPriority="71"/>
+    <w:lsdException w:name="Colorful List Accent 4" w:uiPriority="72"/>
+    <w:lsdException w:name="Colorful Grid Accent 4" w:uiPriority="73"/>
+    <w:lsdException w:name="Light Shading Accent 5" w:uiPriority="60"/>
+    <w:lsdException w:name="Light List Accent 5" w:uiPriority="61"/>
+    <w:lsdException w:name="Light Grid Accent 5" w:uiPriority="62"/>
+    <w:lsdException w:name="Medium Shading 1 Accent 5" w:uiPriority="63"/>
+    <w:lsdException w:name="Medium Shading 2 Accent 5" w:uiPriority="64"/>
+    <w:lsdException w:name="Medium List 1 Accent 5" w:uiPriority="65"/>
+    <w:lsdException w:name="Medium List 2 Accent 5" w:uiPriority="66"/>
+    <w:lsdException w:name="Medium Grid 1 Accent 5" w:uiPriority="67"/>
+    <w:lsdException w:name="Medium Grid 2 Accent 5" w:uiPriority="68"/>
+    <w:lsdException w:name="Medium Grid 3 Accent 5" w:uiPriority="69"/>
+    <w:lsdException w:name="Dark List Accent 5" w:uiPriority="70"/>
+    <w:lsdException w:name="Colorful Shading Accent 5" w:uiPriority="71"/>
+    <w:lsdException w:name="Colorful List Accent 5" w:uiPriority="72"/>
+    <w:lsdException w:name="Colorful Grid Accent 5" w:uiPriority="73"/>
+    <w:lsdException w:name="Light Shading Accent 6" w:uiPriority="60"/>
+    <w:lsdException w:name="Light List Accent 6" w:uiPriority="61"/>
+    <w:lsdException w:name="Light Grid Accent 6" w:uiPriority="62"/>
+    <w:lsdException w:name="Medium Shading 1 Accent 6" w:uiPriority="63"/>
+    <w:lsdException w:name="Medium Shading 2 Accent 6" w:uiPriority="64"/>
+    <w:lsdException w:name="Medium List 1 Accent 6" w:uiPriority="65"/>
+    <w:lsdException w:name="Medium List 2 Accent 6" w:uiPriority="66"/>
+    <w:lsdException w:name="Medium Grid 1 Accent 6" w:uiPriority="67"/>
+    <w:lsdException w:name="Medium Grid 2 Accent 6" w:uiPriority="68"/>
+    <w:lsdException w:name="Medium Grid 3 Accent 6" w:uiPriority="69"/>
+    <w:lsdException w:name="Dark List Accent 6" w:uiPriority="70"/>
+    <w:lsdException w:name="Colorful Shading Accent 6" w:uiPriority="71"/>
+    <w:lsdException w:name="Colorful List Accent 6" w:uiPriority="72"/>
+    <w:lsdException w:name="Colorful Grid Accent 6" w:uiPriority="73"/>
+    <w:lsdException w:name="Subtle Emphasis" w:uiPriority="19" w:qFormat="1"/>
+    <w:lsdException w:name="Intense Emphasis" w:uiPriority="21" w:qFormat="1"/>
+    <w:lsdException w:name="Subtle Reference" w:uiPriority="31" w:qFormat="1"/>
+    <w:lsdException w:name="Intense Reference" w:uiPriority="32" w:qFormat="1"/>
+    <w:lsdException w:name="Book Title" w:uiPriority="33" w:qFormat="1"/>
+    <w:lsdException w:name="Bibliography" w:semiHidden="1" w:uiPriority="37" w:unhideWhenUsed="1"/>
+    <w:lsdException w:name="TOC Heading" w:semiHidden="1" w:uiPriority="39" w:unhideWhenUsed="1" w:qFormat="1"/>
+    <w:lsdException w:name="Plain Table 1" w:uiPriority="41"/>
+    <w:lsdException w:name="Plain Table 2" w:uiPriority="42"/>
+    <w:lsdException w:name="Plain Table 3" w:uiPriority="43"/>
+    <w:lsdException w:name="Plain Table 4" w:uiPriority="44"/>
+    <w:lsdException w:name="Plain Table 5" w:uiPriority="45"/>
+    <w:lsdException w:name="Grid Table Light" w:uiPriority="40"/>
+    <w:lsdException w:name="Grid Table 1 Light" w:uiPriority="46"/>
+    <w:lsdException w:name="Grid Table 2" w:uiPriority="47"/>
+    <w:lsdException w:name="Grid Table 3" w:uiPriority="48"/>
+    <w:lsdException w:name="Grid Table 4" w:uiPriority="49"/>
+    <w:lsdException w:name="Grid Table 5 Dark" w:uiPriority="50"/>
+    <w:lsdException w:name="Grid Table 6 Colorful" w:uiPriority="51"/>
+    <w:lsdException w:name="Grid Table 7 Colorful" w:uiPriority="52"/>
+    <w:lsdException w:name="Grid Table 1 Light Accent 1" w:uiPriority="46"/>
+    <w:lsdException w:name="Grid Table 2 Accent 1" w:uiPriority="47"/>
+    <w:lsdException w:name="Grid Table 3 Accent 1" w:uiPriority="48"/>
+    <w:lsdException w:name="Grid Table 4 Accent 1" w:uiPriority="49"/>
+    <w:lsdException w:name="Grid Table 5 Dark Accent 1" w:uiPriority="50"/>
+    <w:lsdException w:name="Grid Table 6 Colorful Accent 1" w:uiPriority="51"/>
+    <w:lsdException w:name="Grid Table 7 Colorful Accent 1" w:uiPriority="52"/>
+    <w:lsdException w:name="Grid Table 1 Light Accent 2" w:uiPriority="46"/>
+    <w:lsdException w:name="Grid Table 2 Accent 2" w:uiPriority="47"/>
+    <w:lsdException w:name="Grid Table 3 Accent 2" w:uiPriority="48"/>
+    <w:lsdException w:name="Grid Table 4 Accent 2" w:uiPriority="49"/>
+    <w:lsdException w:name="Grid Table 5 Dark Accent 2" w:uiPriority="50"/>
+    <w:lsdException w:name="Grid Table 6 Colorful Accent 2" w:uiPriority="51"/>
+    <w:lsdException w:name="Grid Table 7 Colorful Accent 2" w:uiPriority="52"/>
+    <w:lsdException w:name="Grid Table 1 Light Accent 3" w:uiPriority="46"/>
+    <w:lsdException w:name="Grid Table 2 Accent 3" w:uiPriority="47"/>
+    <w:lsdException w:name="Grid Table 3 Accent 3" w:uiPriority="48"/>
+    <w:lsdException w:name="Grid Table 4 Accent 3" w:uiPriority="49"/>
+    <w:lsdException w:name="Grid Table 5 Dark Accent 3" w:uiPriority="50"/>
+    <w:lsdException w:name="Grid Table 6 Colorful Accent 3" w:uiPriority="51"/>
+    <w:lsdException w:name="Grid Table 7 Colorful Accent 3" w:uiPriority="52"/>
+    <w:lsdException w:name="Grid Table 1 Light Accent 4" w:uiPriority="46"/>
+    <w:lsdException w:name="Grid Table 2 Accent 4" w:uiPriority="47"/>
+    <w:lsdException w:name="Grid Table 3 Accent 4" w:uiPriority="48"/>
+    <w:lsdException w:name="Grid Table 4 Accent 4" w:uiPriority="49"/>
+    <w:lsdException w:name="Grid Table 5 Dark Accent 4" w:uiPriority="50"/>
+    <w:lsdException w:name="Grid Table 6 Colorful Accent 4" w:uiPriority="51"/>
+    <w:lsdException w:name="Grid Table 7 Colorful Accent 4" w:uiPriority="52"/>
+    <w:lsdException w:name="Grid Table 1 Light Accent 5" w:uiPriority="46"/>
+    <w:lsdException w:name="Grid Table 2 Accent 5" w:uiPriority="47"/>
+    <w:lsdException w:name="Grid Table 3 Accent 5" w:uiPriority="48"/>
+    <w:lsdException w:name="Grid Table 4 Accent 5" w:uiPriority="49"/>
+    <w:lsdException w:name="Grid Table 5 Dark Accent 5" w:uiPriority="50"/>
+    <w:lsdException w:name="Grid Table 6 Colorful Accent 5" w:uiPriority="51"/>
+    <w:lsdException w:name="Grid Table 7 Colorful Accent 5" w:uiPriority="52"/>
+    <w:lsdException w:name="Grid Table 1 Light Accent 6" w:uiPriority="46"/>
+    <w:lsdException w:name="Grid Table 2 Accent 6" w:uiPriority="47"/>
+    <w:lsdException w:name="Grid Table 3 Accent 6" w:uiPriority="48"/>
+    <w:lsdException w:name="Grid Table 4 Accent 6" w:uiPriority="49"/>
+    <w:lsdException w:name="Grid Table 5 Dark Accent 6" w:uiPriority="50"/>
+    <w:lsdException w:name="Grid Table 6 Colorful Accent 6" w:uiPriority="51"/>
+    <w:lsdException w:name="Grid Table 7 Colorful Accent 6" w:uiPriority="52"/>
+    <w:lsdException w:name="List Table 1 Light" w:uiPriority="46"/>
+    <w:lsdException w:name="List Table 2" w:uiPriority="47"/>
+    <w:lsdException w:name="List Table 3" w:uiPriority="48"/>
+    <w:lsdException w:name="List Table 4" w:uiPriority="49"/>
+    <w:lsdException w:name="List Table 5 Dark" w:uiPriority="50"/>
+    <w:lsdException w:name="List Table 6 Colorful" w:uiPriority="51"/>
+    <w:lsdException w:name="List Table 7 Colorful" w:uiPriority="52"/>
+    <w:lsdException w:name="List Table 1 Light Accent 1" w:uiPriority="46"/>
+    <w:lsdException w:name="List Table 2 Accent 1" w:uiPriority="47"/>
+    <w:lsdException w:name="List Table 3 Accent 1" w:uiPriority="48"/>
+    <w:lsdException w:name="List Table 4 Accent 1" w:uiPriority="49"/>
+    <w:lsdException w:name="List Table 5 Dark Accent 1" w:uiPriority="50"/>
+    <w:lsdException w:name="List Table 6 Colorful Accent 1" w:uiPriority="51"/>
+    <w:lsdException w:name="List Table 7 Colorful Accent 1" w:uiPriority="52"/>
+    <w:lsdException w:name="List Table 1 Light Accent 2" w:uiPriority="46"/>
+    <w:lsdException w:name="List Table 2 Accent 2" w:uiPriority="47"/>
+    <w:lsdException w:name="List Table 3 Accent 2" w:uiPriority="48"/>
+    <w:lsdException w:name="List Table 4 Accent 2" w:uiPriority="49"/>
+    <w:lsdException w:name="List Table 5 Dark Accent 2" w:uiPriority="50"/>
+    <w:lsdException w:name="List Table 6 Colorful Accent 2" w:uiPriority="51"/>
+    <w:lsdException w:name="List Table 7 Colorful Accent 2" w:uiPriority="52"/>
+    <w:lsdException w:name="List Table 1 Light Accent 3" w:uiPriority="46"/>
+    <w:lsdException w:name="List Table 2 Accent 3" w:uiPriority="47"/>
+    <w:lsdException w:name="List Table 3 Accent 3" w:uiPriority="48"/>
+    <w:lsdException w:name="List Table 4 Accent 3" w:uiPriority="49"/>
+    <w:lsdException w:name="List Table 5 Dark Accent 3" w:uiPriority="50"/>
+    <w:lsdException w:name="List Table 6 Colorful Accent 3" w:uiPriority="51"/>
+    <w:lsdException w:name="List Table 7 Colorful Accent 3" w:uiPriority="52"/>
+    <w:lsdException w:name="List Table 1 Light Accent 4" w:uiPriority="46"/>
+    <w:lsdException w:name="List Table 2 Accent 4" w:uiPriority="47"/>
+    <w:lsdException w:name="List Table 3 Accent 4" w:uiPriority="48"/>
+    <w:lsdException w:name="List Table 4 Accent 4" w:uiPriority="49"/>
+    <w:lsdException w:name="List Table 5 Dark Accent 4" w:uiPriority="50"/>
+    <w:lsdException w:name="List Table 6 Colorful Accent 4" w:uiPriority="51"/>
+    <w:lsdException w:name="List Table 7 Colorful Accent 4" w:uiPriority="52"/>
+    <w:lsdException w:name="List Table 1 Light Accent 5" w:uiPriority="46"/>
+    <w:lsdException w:name="List Table 2 Accent 5" w:uiPriority="47"/>
+    <w:lsdException w:name="List Table 3 Accent 5" w:uiPriority="48"/>
+    <w:lsdException w:name="List Table 4 Accent 5" w:uiPriority="49"/>
+    <w:lsdException w:name="List Table 5 Dark Accent 5" w:uiPriority="50"/>
+    <w:lsdException w:name="List Table 6 Colorful Accent 5" w:uiPriority="51"/>
+    <w:lsdException w:name="List Table 7 Colorful Accent 5" w:uiPriority="52"/>
+    <w:lsdException w:name="List Table 1 Light Accent 6" w:uiPriority="46"/>
+    <w:lsdException w:name="List Table 2 Accent 6" w:uiPriority="47"/>
+    <w:lsdException w:name="List Table 3 Accent 6" w:uiPriority="48"/>
+    <w:lsdException w:name="List Table 4 Accent 6" w:uiPriority="49"/>
+    <w:lsdException w:name="List Table 5 Dark Accent 6" w:uiPriority="50"/>
+    <w:lsdException w:name="List Table 6 Colorful Accent 6" w:uiPriority="51"/>
+    <w:lsdException w:name="List Table 7 Colorful Accent 6" w:uiPriority="52"/>
+    <w:lsdException w:name="Mention" w:semiHidden="1" w:unhideWhenUsed="1"/>
+    <w:lsdException w:name="Smart Hyperlink" w:semiHidden="1" w:unhideWhenUsed="1"/>
   </w:latentStyles>
   <w:style w:type="paragraph" w:default="1" w:styleId="Normal">
     <w:name w:val="Normal"/>
@@ -5284,7 +3763,7 @@
 </file>
 
 <file path=customXml/itemProps1.xml><?xml version="1.0" encoding="utf-8"?>
-<ds:datastoreItem xmlns:ds="http://schemas.openxmlformats.org/officeDocument/2006/customXml" ds:itemID="{036DA0B6-E35C-4928-894E-6ACDE72EAA1D}">
+<ds:datastoreItem xmlns:ds="http://schemas.openxmlformats.org/officeDocument/2006/customXml" ds:itemID="{E21944C7-7CFA-2346-8B69-BEF9657A2F6D}">
   <ds:schemaRefs>
     <ds:schemaRef ds:uri="http://schemas.openxmlformats.org/officeDocument/2006/bibliography"/>
   </ds:schemaRefs>

</xml_diff>